<commit_message>
Added item 18 to Solitaire Status and ToDo.docx
Made prntMDetTree work using vPN.treePrevMovesTD without making and using package variable treePrevMovesTD

Will need to do something similar with calls to playAllMoves from playNew and recursively in playAllMoves
</commit_message>
<xml_diff>
--- a/Solitaire Status and ToDo.docx
+++ b/Solitaire Status and ToDo.docx
@@ -74,24 +74,190 @@
         <w:contextualSpacing w:val="0"/>
       </w:pPr>
       <w:r>
-        <w:t xml:space="preserve">Try to use </w:t>
-      </w:r>
-      <w:proofErr w:type="spellStart"/>
-      <w:r>
+        <w:rPr>
+          <w:strike/>
+        </w:rPr>
+        <w:t>Tr</w:t>
+      </w:r>
+      <w:r>
+        <w:rPr>
+          <w:strike/>
+        </w:rPr>
+        <w:t xml:space="preserve">y to use </w:t>
+      </w:r>
+      <w:proofErr w:type="spellStart"/>
+      <w:r>
+        <w:rPr>
+          <w:strike/>
+        </w:rPr>
         <w:t>vPN</w:t>
       </w:r>
       <w:proofErr w:type="spellEnd"/>
       <w:r>
+        <w:rPr>
+          <w:strike/>
+        </w:rPr>
         <w:t xml:space="preserve"> version of </w:t>
       </w:r>
       <w:proofErr w:type="spellStart"/>
       <w:r>
+        <w:rPr>
+          <w:strike/>
+        </w:rPr>
         <w:t>treePrevMovesTD</w:t>
       </w:r>
       <w:proofErr w:type="spellEnd"/>
       <w:r>
+        <w:rPr>
+          <w:strike/>
+        </w:rPr>
         <w:t xml:space="preserve"> </w:t>
       </w:r>
+      <w:r>
+        <w:rPr>
+          <w:strike/>
+        </w:rPr>
+        <w:t xml:space="preserve"> </w:t>
+      </w:r>
+      <w:r>
+        <w:rPr>
+          <w:strike/>
+        </w:rPr>
+        <w:t xml:space="preserve">     </w:t>
+      </w:r>
+      <w:r>
+        <w:t xml:space="preserve">DONE </w:t>
+      </w:r>
+    </w:p>
+    <w:p>
+      <w:pPr>
+        <w:pStyle w:val="ListParagraph"/>
+        <w:numPr>
+          <w:ilvl w:val="1"/>
+          <w:numId w:val="1"/>
+        </w:numPr>
+        <w:spacing w:after="120"/>
+        <w:contextualSpacing w:val="0"/>
+      </w:pPr>
+      <w:r>
+        <w:t xml:space="preserve">See </w:t>
+      </w:r>
+      <w:r>
+        <w:t xml:space="preserve">pointer to the </w:t>
+      </w:r>
+      <w:bookmarkStart w:id="0" w:name="_GoBack"/>
+      <w:bookmarkEnd w:id="0"/>
+      <w:r>
+        <w:t>address</w:t>
+      </w:r>
+      <w:r>
+        <w:t xml:space="preserve"> </w:t>
+      </w:r>
+      <w:r>
+        <w:t>“</w:t>
+      </w:r>
+      <w:r>
+        <w:t>&amp;</w:t>
+      </w:r>
+      <w:proofErr w:type="spellStart"/>
+      <w:r>
+        <w:t>vPN</w:t>
+      </w:r>
+      <w:proofErr w:type="spellEnd"/>
+      <w:r>
+        <w:t>”</w:t>
+      </w:r>
+      <w:r>
+        <w:t xml:space="preserve"> in call to </w:t>
+      </w:r>
+      <w:proofErr w:type="spellStart"/>
+      <w:r>
+        <w:t>prntMDetTree</w:t>
+      </w:r>
+      <w:proofErr w:type="spellEnd"/>
+      <w:r>
+        <w:t xml:space="preserve"> (line 172 </w:t>
+      </w:r>
+      <w:proofErr w:type="spellStart"/>
+      <w:r>
+        <w:t>PlayAllMoves</w:t>
+      </w:r>
+      <w:proofErr w:type="spellEnd"/>
+      <w:r>
+        <w:t>)</w:t>
+      </w:r>
+    </w:p>
+    <w:p>
+      <w:pPr>
+        <w:pStyle w:val="ListParagraph"/>
+        <w:numPr>
+          <w:ilvl w:val="1"/>
+          <w:numId w:val="1"/>
+        </w:numPr>
+        <w:spacing w:after="120"/>
+        <w:contextualSpacing w:val="0"/>
+      </w:pPr>
+      <w:r>
+        <w:t xml:space="preserve">See </w:t>
+      </w:r>
+      <w:r>
+        <w:t xml:space="preserve">dereference </w:t>
+      </w:r>
+      <w:r>
+        <w:t>“</w:t>
+      </w:r>
+      <w:proofErr w:type="spellStart"/>
+      <w:r>
+        <w:t>vPN</w:t>
+      </w:r>
+      <w:proofErr w:type="spellEnd"/>
+      <w:r>
+        <w:t xml:space="preserve"> *</w:t>
+      </w:r>
+      <w:proofErr w:type="spellStart"/>
+      <w:r>
+        <w:t>variablesSpecificToPlayNew</w:t>
+      </w:r>
+      <w:proofErr w:type="spellEnd"/>
+      <w:r>
+        <w:t xml:space="preserve">” </w:t>
+      </w:r>
+      <w:r>
+        <w:t xml:space="preserve">in </w:t>
+      </w:r>
+      <w:proofErr w:type="spellStart"/>
+      <w:r>
+        <w:t>func</w:t>
+      </w:r>
+      <w:proofErr w:type="spellEnd"/>
+      <w:r>
+        <w:t xml:space="preserve"> </w:t>
+      </w:r>
+      <w:proofErr w:type="spellStart"/>
+      <w:r>
+        <w:t>def</w:t>
+      </w:r>
+      <w:proofErr w:type="spellEnd"/>
+      <w:r>
+        <w:t xml:space="preserve"> </w:t>
+      </w:r>
+      <w:r>
+        <w:t xml:space="preserve">(line </w:t>
+      </w:r>
+      <w:r>
+        <w:t>293</w:t>
+      </w:r>
+      <w:r>
+        <w:t xml:space="preserve"> </w:t>
+      </w:r>
+      <w:proofErr w:type="spellStart"/>
+      <w:r>
+        <w:t>PlayAllMoves</w:t>
+      </w:r>
+      <w:proofErr w:type="spellEnd"/>
+      <w:r>
+        <w:t>)</w:t>
+      </w:r>
     </w:p>
     <w:p>
       <w:pPr>
@@ -222,7 +388,7 @@
         <w:spacing w:after="120"/>
         <w:contextualSpacing w:val="0"/>
       </w:pPr>
-      <w:bookmarkStart w:id="0" w:name="_Ref182934791"/>
+      <w:bookmarkStart w:id="1" w:name="_Ref182934791"/>
       <w:r>
         <w:t xml:space="preserve">Rename </w:t>
       </w:r>
@@ -242,7 +408,7 @@
       <w:r>
         <w:t xml:space="preserve"> structure</w:t>
       </w:r>
-      <w:bookmarkEnd w:id="0"/>
+      <w:bookmarkEnd w:id="1"/>
     </w:p>
     <w:p>
       <w:pPr>
@@ -452,12 +618,272 @@
       <w:r>
         <w:t>rom one local module to another</w:t>
       </w:r>
-      <w:bookmarkStart w:id="1" w:name="_GoBack"/>
-      <w:bookmarkEnd w:id="1"/>
+    </w:p>
+    <w:p>
+      <w:pPr>
+        <w:pStyle w:val="ListParagraph"/>
+        <w:numPr>
+          <w:ilvl w:val="0"/>
+          <w:numId w:val="1"/>
+        </w:numPr>
+        <w:spacing w:after="120"/>
+        <w:contextualSpacing w:val="0"/>
+      </w:pPr>
+      <w:r>
+        <w:t>Figure out how to do a tabbed print format to line things up easier especially whe</w:t>
+      </w:r>
+      <w:r>
+        <w:t>re</w:t>
+      </w:r>
+      <w:r>
+        <w:t xml:space="preserve"> field is potentially very wide and so far from its textual id example:</w:t>
+      </w:r>
+    </w:p>
+    <w:p>
+      <w:pPr>
+        <w:pStyle w:val="ListParagraph"/>
+        <w:numPr>
+          <w:ilvl w:val="1"/>
+          <w:numId w:val="1"/>
+        </w:numPr>
+        <w:spacing w:after="120"/>
+        <w:contextualSpacing w:val="0"/>
+        <w:rPr>
+          <w:rFonts w:ascii="Courier New" w:hAnsi="Courier New" w:cs="Courier New"/>
+        </w:rPr>
+      </w:pPr>
+      <w:proofErr w:type="spellStart"/>
+      <w:r>
+        <w:rPr>
+          <w:rFonts w:ascii="Courier New" w:hAnsi="Courier New" w:cs="Courier New"/>
+        </w:rPr>
+        <w:t>Dk</w:t>
+      </w:r>
+      <w:proofErr w:type="spellEnd"/>
+      <w:r>
+        <w:rPr>
+          <w:rFonts w:ascii="Courier New" w:hAnsi="Courier New" w:cs="Courier New"/>
+        </w:rPr>
+        <w:t xml:space="preserve">: 7,625   WON    </w:t>
+      </w:r>
+      <w:proofErr w:type="spellStart"/>
+      <w:r>
+        <w:rPr>
+          <w:rFonts w:ascii="Courier New" w:hAnsi="Courier New" w:cs="Courier New"/>
+        </w:rPr>
+        <w:t>MvsTried</w:t>
+      </w:r>
+      <w:proofErr w:type="spellEnd"/>
+      <w:r>
+        <w:rPr>
+          <w:rFonts w:ascii="Courier New" w:hAnsi="Courier New" w:cs="Courier New"/>
+        </w:rPr>
+        <w:t xml:space="preserve">:           135   </w:t>
+      </w:r>
+      <w:proofErr w:type="spellStart"/>
+      <w:r>
+        <w:rPr>
+          <w:rFonts w:ascii="Courier New" w:hAnsi="Courier New" w:cs="Courier New"/>
+        </w:rPr>
+        <w:t>MoveNum</w:t>
+      </w:r>
+      <w:proofErr w:type="spellEnd"/>
+      <w:r>
+        <w:rPr>
+          <w:rFonts w:ascii="Courier New" w:hAnsi="Courier New" w:cs="Courier New"/>
+        </w:rPr>
+        <w:t xml:space="preserve">: xxx   Max </w:t>
+      </w:r>
+      <w:proofErr w:type="spellStart"/>
+      <w:r>
+        <w:rPr>
+          <w:rFonts w:ascii="Courier New" w:hAnsi="Courier New" w:cs="Courier New"/>
+        </w:rPr>
+        <w:t>MoveNum</w:t>
+      </w:r>
+      <w:proofErr w:type="spellEnd"/>
+      <w:r>
+        <w:rPr>
+          <w:rFonts w:ascii="Courier New" w:hAnsi="Courier New" w:cs="Courier New"/>
+        </w:rPr>
+        <w:t xml:space="preserve">: xxx   </w:t>
+      </w:r>
+      <w:proofErr w:type="spellStart"/>
+      <w:r>
+        <w:rPr>
+          <w:rFonts w:ascii="Courier New" w:hAnsi="Courier New" w:cs="Courier New"/>
+        </w:rPr>
+        <w:t>StratsTried</w:t>
+      </w:r>
+      <w:proofErr w:type="spellEnd"/>
+      <w:r>
+        <w:rPr>
+          <w:rFonts w:ascii="Courier New" w:hAnsi="Courier New" w:cs="Courier New"/>
+        </w:rPr>
+        <w:t xml:space="preserve">:            9   </w:t>
+      </w:r>
+      <w:proofErr w:type="spellStart"/>
+      <w:r>
+        <w:rPr>
+          <w:rFonts w:ascii="Courier New" w:hAnsi="Courier New" w:cs="Courier New"/>
+        </w:rPr>
+        <w:t>UnqBoards</w:t>
+      </w:r>
+      <w:proofErr w:type="spellEnd"/>
+      <w:r>
+        <w:rPr>
+          <w:rFonts w:ascii="Courier New" w:hAnsi="Courier New" w:cs="Courier New"/>
+        </w:rPr>
+        <w:t xml:space="preserve">:         127   Won:     1   Lost:     0   GLE:     0   Won: 100.0%   Lost:   0.0%   GLE:   0.0%   </w:t>
+      </w:r>
+      <w:proofErr w:type="spellStart"/>
+      <w:r>
+        <w:rPr>
+          <w:rFonts w:ascii="Courier New" w:hAnsi="Courier New" w:cs="Courier New"/>
+        </w:rPr>
+        <w:t>ElTime</w:t>
+      </w:r>
+      <w:proofErr w:type="spellEnd"/>
+      <w:r>
+        <w:rPr>
+          <w:rFonts w:ascii="Courier New" w:hAnsi="Courier New" w:cs="Courier New"/>
+        </w:rPr>
+        <w:t xml:space="preserve"> TD:        0s   </w:t>
+      </w:r>
+      <w:proofErr w:type="spellStart"/>
+      <w:r>
+        <w:rPr>
+          <w:rFonts w:ascii="Courier New" w:hAnsi="Courier New" w:cs="Courier New"/>
+        </w:rPr>
+        <w:t>ElTime</w:t>
+      </w:r>
+      <w:proofErr w:type="spellEnd"/>
+      <w:r>
+        <w:rPr>
+          <w:rFonts w:ascii="Courier New" w:hAnsi="Courier New" w:cs="Courier New"/>
+        </w:rPr>
+        <w:t xml:space="preserve"> ADs:        0s  Rem Time:          0s   </w:t>
+      </w:r>
+      <w:proofErr w:type="spellStart"/>
+      <w:r>
+        <w:rPr>
+          <w:rFonts w:ascii="Courier New" w:hAnsi="Courier New" w:cs="Courier New"/>
+        </w:rPr>
+        <w:t>ResCodes</w:t>
+      </w:r>
+      <w:proofErr w:type="spellEnd"/>
+      <w:r>
+        <w:rPr>
+          <w:rFonts w:ascii="Courier New" w:hAnsi="Courier New" w:cs="Courier New"/>
+        </w:rPr>
+        <w:t>: SW  EW   Time Now:  8:57 pm</w:t>
+      </w:r>
+    </w:p>
+    <w:p>
+      <w:pPr>
+        <w:pStyle w:val="ListParagraph"/>
+        <w:numPr>
+          <w:ilvl w:val="2"/>
+          <w:numId w:val="1"/>
+        </w:numPr>
+        <w:spacing w:after="120"/>
+        <w:contextualSpacing w:val="0"/>
+        <w:rPr>
+          <w:rFonts w:ascii="Courier New" w:hAnsi="Courier New" w:cs="Courier New"/>
+        </w:rPr>
+      </w:pPr>
+      <w:r>
+        <w:rPr>
+          <w:rFonts w:ascii="Courier New" w:hAnsi="Courier New" w:cs="Courier New"/>
+        </w:rPr>
+        <w:t xml:space="preserve">Specifically: </w:t>
+      </w:r>
+      <w:proofErr w:type="spellStart"/>
+      <w:r>
+        <w:rPr>
+          <w:rFonts w:ascii="Courier New" w:hAnsi="Courier New" w:cs="Courier New"/>
+        </w:rPr>
+        <w:t>StratsTried</w:t>
+      </w:r>
+      <w:proofErr w:type="spellEnd"/>
+      <w:r>
+        <w:rPr>
+          <w:rFonts w:ascii="Courier New" w:hAnsi="Courier New" w:cs="Courier New"/>
+        </w:rPr>
+        <w:t>:            9</w:t>
+      </w:r>
+      <w:r>
+        <w:rPr>
+          <w:rFonts w:ascii="Courier New" w:hAnsi="Courier New" w:cs="Courier New"/>
+        </w:rPr>
+        <w:t xml:space="preserve">&lt;&lt;&lt;&lt;&lt; </w:t>
+      </w:r>
+    </w:p>
+    <w:p>
+      <w:pPr>
+        <w:pStyle w:val="ListParagraph"/>
+        <w:numPr>
+          <w:ilvl w:val="2"/>
+          <w:numId w:val="1"/>
+        </w:numPr>
+        <w:spacing w:after="120"/>
+        <w:contextualSpacing w:val="0"/>
+        <w:rPr>
+          <w:rFonts w:ascii="Courier New" w:hAnsi="Courier New" w:cs="Courier New"/>
+        </w:rPr>
+      </w:pPr>
+      <w:r>
+        <w:rPr>
+          <w:rFonts w:ascii="Courier New" w:hAnsi="Courier New" w:cs="Courier New"/>
+        </w:rPr>
+        <w:t xml:space="preserve">Better as: Specifically: </w:t>
+      </w:r>
+      <w:proofErr w:type="spellStart"/>
+      <w:r>
+        <w:rPr>
+          <w:rFonts w:ascii="Courier New" w:hAnsi="Courier New" w:cs="Courier New"/>
+        </w:rPr>
+        <w:t>StratsTried</w:t>
+      </w:r>
+      <w:proofErr w:type="spellEnd"/>
+      <w:r>
+        <w:rPr>
+          <w:rFonts w:ascii="Courier New" w:hAnsi="Courier New" w:cs="Courier New"/>
+        </w:rPr>
+        <w:t>: 9</w:t>
+      </w:r>
+      <w:r>
+        <w:rPr>
+          <w:rFonts w:ascii="Courier New" w:hAnsi="Courier New" w:cs="Courier New"/>
+        </w:rPr>
+        <w:t xml:space="preserve">           &lt;&lt;&lt;&lt;&lt; </w:t>
+      </w:r>
+    </w:p>
+    <w:p>
+      <w:pPr>
+        <w:pStyle w:val="ListParagraph"/>
+        <w:numPr>
+          <w:ilvl w:val="0"/>
+          <w:numId w:val="1"/>
+        </w:numPr>
+        <w:spacing w:after="120"/>
+        <w:contextualSpacing w:val="0"/>
+      </w:pPr>
+    </w:p>
+    <w:p>
+      <w:pPr>
+        <w:pStyle w:val="ListParagraph"/>
+        <w:spacing w:after="120"/>
+        <w:ind w:left="2160"/>
+        <w:contextualSpacing w:val="0"/>
+        <w:rPr>
+          <w:rFonts w:ascii="Courier New" w:hAnsi="Courier New" w:cs="Courier New"/>
+        </w:rPr>
+      </w:pPr>
     </w:p>
     <w:sectPr>
       <w:pgSz w:w="12240" w:h="15840"/>
-      <w:pgMar w:top="1440" w:right="1440" w:bottom="1440" w:left="1440" w:header="720" w:footer="720" w:gutter="0"/>
+      <w:pgMar w:top="720" w:right="720" w:bottom="720" w:left="720" w:header="720" w:footer="720" w:gutter="0"/>
       <w:cols w:space="720"/>
       <w:docGrid w:linePitch="360"/>
     </w:sectPr>
@@ -489,7 +915,7 @@
         <w:ind w:left="1440" w:hanging="360"/>
       </w:pPr>
     </w:lvl>
-    <w:lvl w:ilvl="2" w:tplc="0409001B" w:tentative="1">
+    <w:lvl w:ilvl="2" w:tplc="0409001B">
       <w:start w:val="1"/>
       <w:numFmt w:val="lowerRoman"/>
       <w:lvlText w:val="%3."/>

</xml_diff>

<commit_message>
Added Solitaire Status and ToDo.docx with item 18
Made prntMDetTree work using vPN.treePrevMovesTD without making and using package variable treePrevMovesTD

Will need to do something similar with calls to playAllMoves from playNew and recursively in playAllMoves
</commit_message>
<xml_diff>
--- a/Solitaire Status and ToDo.docx
+++ b/Solitaire Status and ToDo.docx
@@ -74,24 +74,190 @@
         <w:contextualSpacing w:val="0"/>
       </w:pPr>
       <w:r>
-        <w:t xml:space="preserve">Try to use </w:t>
-      </w:r>
-      <w:proofErr w:type="spellStart"/>
-      <w:r>
+        <w:rPr>
+          <w:strike/>
+        </w:rPr>
+        <w:t>Tr</w:t>
+      </w:r>
+      <w:r>
+        <w:rPr>
+          <w:strike/>
+        </w:rPr>
+        <w:t xml:space="preserve">y to use </w:t>
+      </w:r>
+      <w:proofErr w:type="spellStart"/>
+      <w:r>
+        <w:rPr>
+          <w:strike/>
+        </w:rPr>
         <w:t>vPN</w:t>
       </w:r>
       <w:proofErr w:type="spellEnd"/>
       <w:r>
+        <w:rPr>
+          <w:strike/>
+        </w:rPr>
         <w:t xml:space="preserve"> version of </w:t>
       </w:r>
       <w:proofErr w:type="spellStart"/>
       <w:r>
+        <w:rPr>
+          <w:strike/>
+        </w:rPr>
         <w:t>treePrevMovesTD</w:t>
       </w:r>
       <w:proofErr w:type="spellEnd"/>
       <w:r>
+        <w:rPr>
+          <w:strike/>
+        </w:rPr>
         <w:t xml:space="preserve"> </w:t>
       </w:r>
+      <w:r>
+        <w:rPr>
+          <w:strike/>
+        </w:rPr>
+        <w:t xml:space="preserve"> </w:t>
+      </w:r>
+      <w:r>
+        <w:rPr>
+          <w:strike/>
+        </w:rPr>
+        <w:t xml:space="preserve">     </w:t>
+      </w:r>
+      <w:r>
+        <w:t xml:space="preserve">DONE </w:t>
+      </w:r>
+    </w:p>
+    <w:p>
+      <w:pPr>
+        <w:pStyle w:val="ListParagraph"/>
+        <w:numPr>
+          <w:ilvl w:val="1"/>
+          <w:numId w:val="1"/>
+        </w:numPr>
+        <w:spacing w:after="120"/>
+        <w:contextualSpacing w:val="0"/>
+      </w:pPr>
+      <w:r>
+        <w:t xml:space="preserve">See </w:t>
+      </w:r>
+      <w:r>
+        <w:t xml:space="preserve">pointer to the </w:t>
+      </w:r>
+      <w:bookmarkStart w:id="0" w:name="_GoBack"/>
+      <w:bookmarkEnd w:id="0"/>
+      <w:r>
+        <w:t>address</w:t>
+      </w:r>
+      <w:r>
+        <w:t xml:space="preserve"> </w:t>
+      </w:r>
+      <w:r>
+        <w:t>“</w:t>
+      </w:r>
+      <w:r>
+        <w:t>&amp;</w:t>
+      </w:r>
+      <w:proofErr w:type="spellStart"/>
+      <w:r>
+        <w:t>vPN</w:t>
+      </w:r>
+      <w:proofErr w:type="spellEnd"/>
+      <w:r>
+        <w:t>”</w:t>
+      </w:r>
+      <w:r>
+        <w:t xml:space="preserve"> in call to </w:t>
+      </w:r>
+      <w:proofErr w:type="spellStart"/>
+      <w:r>
+        <w:t>prntMDetTree</w:t>
+      </w:r>
+      <w:proofErr w:type="spellEnd"/>
+      <w:r>
+        <w:t xml:space="preserve"> (line 172 </w:t>
+      </w:r>
+      <w:proofErr w:type="spellStart"/>
+      <w:r>
+        <w:t>PlayAllMoves</w:t>
+      </w:r>
+      <w:proofErr w:type="spellEnd"/>
+      <w:r>
+        <w:t>)</w:t>
+      </w:r>
+    </w:p>
+    <w:p>
+      <w:pPr>
+        <w:pStyle w:val="ListParagraph"/>
+        <w:numPr>
+          <w:ilvl w:val="1"/>
+          <w:numId w:val="1"/>
+        </w:numPr>
+        <w:spacing w:after="120"/>
+        <w:contextualSpacing w:val="0"/>
+      </w:pPr>
+      <w:r>
+        <w:t xml:space="preserve">See </w:t>
+      </w:r>
+      <w:r>
+        <w:t xml:space="preserve">dereference </w:t>
+      </w:r>
+      <w:r>
+        <w:t>“</w:t>
+      </w:r>
+      <w:proofErr w:type="spellStart"/>
+      <w:r>
+        <w:t>vPN</w:t>
+      </w:r>
+      <w:proofErr w:type="spellEnd"/>
+      <w:r>
+        <w:t xml:space="preserve"> *</w:t>
+      </w:r>
+      <w:proofErr w:type="spellStart"/>
+      <w:r>
+        <w:t>variablesSpecificToPlayNew</w:t>
+      </w:r>
+      <w:proofErr w:type="spellEnd"/>
+      <w:r>
+        <w:t xml:space="preserve">” </w:t>
+      </w:r>
+      <w:r>
+        <w:t xml:space="preserve">in </w:t>
+      </w:r>
+      <w:proofErr w:type="spellStart"/>
+      <w:r>
+        <w:t>func</w:t>
+      </w:r>
+      <w:proofErr w:type="spellEnd"/>
+      <w:r>
+        <w:t xml:space="preserve"> </w:t>
+      </w:r>
+      <w:proofErr w:type="spellStart"/>
+      <w:r>
+        <w:t>def</w:t>
+      </w:r>
+      <w:proofErr w:type="spellEnd"/>
+      <w:r>
+        <w:t xml:space="preserve"> </w:t>
+      </w:r>
+      <w:r>
+        <w:t xml:space="preserve">(line </w:t>
+      </w:r>
+      <w:r>
+        <w:t>293</w:t>
+      </w:r>
+      <w:r>
+        <w:t xml:space="preserve"> </w:t>
+      </w:r>
+      <w:proofErr w:type="spellStart"/>
+      <w:r>
+        <w:t>PlayAllMoves</w:t>
+      </w:r>
+      <w:proofErr w:type="spellEnd"/>
+      <w:r>
+        <w:t>)</w:t>
+      </w:r>
     </w:p>
     <w:p>
       <w:pPr>
@@ -222,7 +388,7 @@
         <w:spacing w:after="120"/>
         <w:contextualSpacing w:val="0"/>
       </w:pPr>
-      <w:bookmarkStart w:id="0" w:name="_Ref182934791"/>
+      <w:bookmarkStart w:id="1" w:name="_Ref182934791"/>
       <w:r>
         <w:t xml:space="preserve">Rename </w:t>
       </w:r>
@@ -242,7 +408,7 @@
       <w:r>
         <w:t xml:space="preserve"> structure</w:t>
       </w:r>
-      <w:bookmarkEnd w:id="0"/>
+      <w:bookmarkEnd w:id="1"/>
     </w:p>
     <w:p>
       <w:pPr>
@@ -452,12 +618,272 @@
       <w:r>
         <w:t>rom one local module to another</w:t>
       </w:r>
-      <w:bookmarkStart w:id="1" w:name="_GoBack"/>
-      <w:bookmarkEnd w:id="1"/>
+    </w:p>
+    <w:p>
+      <w:pPr>
+        <w:pStyle w:val="ListParagraph"/>
+        <w:numPr>
+          <w:ilvl w:val="0"/>
+          <w:numId w:val="1"/>
+        </w:numPr>
+        <w:spacing w:after="120"/>
+        <w:contextualSpacing w:val="0"/>
+      </w:pPr>
+      <w:r>
+        <w:t>Figure out how to do a tabbed print format to line things up easier especially whe</w:t>
+      </w:r>
+      <w:r>
+        <w:t>re</w:t>
+      </w:r>
+      <w:r>
+        <w:t xml:space="preserve"> field is potentially very wide and so far from its textual id example:</w:t>
+      </w:r>
+    </w:p>
+    <w:p>
+      <w:pPr>
+        <w:pStyle w:val="ListParagraph"/>
+        <w:numPr>
+          <w:ilvl w:val="1"/>
+          <w:numId w:val="1"/>
+        </w:numPr>
+        <w:spacing w:after="120"/>
+        <w:contextualSpacing w:val="0"/>
+        <w:rPr>
+          <w:rFonts w:ascii="Courier New" w:hAnsi="Courier New" w:cs="Courier New"/>
+        </w:rPr>
+      </w:pPr>
+      <w:proofErr w:type="spellStart"/>
+      <w:r>
+        <w:rPr>
+          <w:rFonts w:ascii="Courier New" w:hAnsi="Courier New" w:cs="Courier New"/>
+        </w:rPr>
+        <w:t>Dk</w:t>
+      </w:r>
+      <w:proofErr w:type="spellEnd"/>
+      <w:r>
+        <w:rPr>
+          <w:rFonts w:ascii="Courier New" w:hAnsi="Courier New" w:cs="Courier New"/>
+        </w:rPr>
+        <w:t xml:space="preserve">: 7,625   WON    </w:t>
+      </w:r>
+      <w:proofErr w:type="spellStart"/>
+      <w:r>
+        <w:rPr>
+          <w:rFonts w:ascii="Courier New" w:hAnsi="Courier New" w:cs="Courier New"/>
+        </w:rPr>
+        <w:t>MvsTried</w:t>
+      </w:r>
+      <w:proofErr w:type="spellEnd"/>
+      <w:r>
+        <w:rPr>
+          <w:rFonts w:ascii="Courier New" w:hAnsi="Courier New" w:cs="Courier New"/>
+        </w:rPr>
+        <w:t xml:space="preserve">:           135   </w:t>
+      </w:r>
+      <w:proofErr w:type="spellStart"/>
+      <w:r>
+        <w:rPr>
+          <w:rFonts w:ascii="Courier New" w:hAnsi="Courier New" w:cs="Courier New"/>
+        </w:rPr>
+        <w:t>MoveNum</w:t>
+      </w:r>
+      <w:proofErr w:type="spellEnd"/>
+      <w:r>
+        <w:rPr>
+          <w:rFonts w:ascii="Courier New" w:hAnsi="Courier New" w:cs="Courier New"/>
+        </w:rPr>
+        <w:t xml:space="preserve">: xxx   Max </w:t>
+      </w:r>
+      <w:proofErr w:type="spellStart"/>
+      <w:r>
+        <w:rPr>
+          <w:rFonts w:ascii="Courier New" w:hAnsi="Courier New" w:cs="Courier New"/>
+        </w:rPr>
+        <w:t>MoveNum</w:t>
+      </w:r>
+      <w:proofErr w:type="spellEnd"/>
+      <w:r>
+        <w:rPr>
+          <w:rFonts w:ascii="Courier New" w:hAnsi="Courier New" w:cs="Courier New"/>
+        </w:rPr>
+        <w:t xml:space="preserve">: xxx   </w:t>
+      </w:r>
+      <w:proofErr w:type="spellStart"/>
+      <w:r>
+        <w:rPr>
+          <w:rFonts w:ascii="Courier New" w:hAnsi="Courier New" w:cs="Courier New"/>
+        </w:rPr>
+        <w:t>StratsTried</w:t>
+      </w:r>
+      <w:proofErr w:type="spellEnd"/>
+      <w:r>
+        <w:rPr>
+          <w:rFonts w:ascii="Courier New" w:hAnsi="Courier New" w:cs="Courier New"/>
+        </w:rPr>
+        <w:t xml:space="preserve">:            9   </w:t>
+      </w:r>
+      <w:proofErr w:type="spellStart"/>
+      <w:r>
+        <w:rPr>
+          <w:rFonts w:ascii="Courier New" w:hAnsi="Courier New" w:cs="Courier New"/>
+        </w:rPr>
+        <w:t>UnqBoards</w:t>
+      </w:r>
+      <w:proofErr w:type="spellEnd"/>
+      <w:r>
+        <w:rPr>
+          <w:rFonts w:ascii="Courier New" w:hAnsi="Courier New" w:cs="Courier New"/>
+        </w:rPr>
+        <w:t xml:space="preserve">:         127   Won:     1   Lost:     0   GLE:     0   Won: 100.0%   Lost:   0.0%   GLE:   0.0%   </w:t>
+      </w:r>
+      <w:proofErr w:type="spellStart"/>
+      <w:r>
+        <w:rPr>
+          <w:rFonts w:ascii="Courier New" w:hAnsi="Courier New" w:cs="Courier New"/>
+        </w:rPr>
+        <w:t>ElTime</w:t>
+      </w:r>
+      <w:proofErr w:type="spellEnd"/>
+      <w:r>
+        <w:rPr>
+          <w:rFonts w:ascii="Courier New" w:hAnsi="Courier New" w:cs="Courier New"/>
+        </w:rPr>
+        <w:t xml:space="preserve"> TD:        0s   </w:t>
+      </w:r>
+      <w:proofErr w:type="spellStart"/>
+      <w:r>
+        <w:rPr>
+          <w:rFonts w:ascii="Courier New" w:hAnsi="Courier New" w:cs="Courier New"/>
+        </w:rPr>
+        <w:t>ElTime</w:t>
+      </w:r>
+      <w:proofErr w:type="spellEnd"/>
+      <w:r>
+        <w:rPr>
+          <w:rFonts w:ascii="Courier New" w:hAnsi="Courier New" w:cs="Courier New"/>
+        </w:rPr>
+        <w:t xml:space="preserve"> ADs:        0s  Rem Time:          0s   </w:t>
+      </w:r>
+      <w:proofErr w:type="spellStart"/>
+      <w:r>
+        <w:rPr>
+          <w:rFonts w:ascii="Courier New" w:hAnsi="Courier New" w:cs="Courier New"/>
+        </w:rPr>
+        <w:t>ResCodes</w:t>
+      </w:r>
+      <w:proofErr w:type="spellEnd"/>
+      <w:r>
+        <w:rPr>
+          <w:rFonts w:ascii="Courier New" w:hAnsi="Courier New" w:cs="Courier New"/>
+        </w:rPr>
+        <w:t>: SW  EW   Time Now:  8:57 pm</w:t>
+      </w:r>
+    </w:p>
+    <w:p>
+      <w:pPr>
+        <w:pStyle w:val="ListParagraph"/>
+        <w:numPr>
+          <w:ilvl w:val="2"/>
+          <w:numId w:val="1"/>
+        </w:numPr>
+        <w:spacing w:after="120"/>
+        <w:contextualSpacing w:val="0"/>
+        <w:rPr>
+          <w:rFonts w:ascii="Courier New" w:hAnsi="Courier New" w:cs="Courier New"/>
+        </w:rPr>
+      </w:pPr>
+      <w:r>
+        <w:rPr>
+          <w:rFonts w:ascii="Courier New" w:hAnsi="Courier New" w:cs="Courier New"/>
+        </w:rPr>
+        <w:t xml:space="preserve">Specifically: </w:t>
+      </w:r>
+      <w:proofErr w:type="spellStart"/>
+      <w:r>
+        <w:rPr>
+          <w:rFonts w:ascii="Courier New" w:hAnsi="Courier New" w:cs="Courier New"/>
+        </w:rPr>
+        <w:t>StratsTried</w:t>
+      </w:r>
+      <w:proofErr w:type="spellEnd"/>
+      <w:r>
+        <w:rPr>
+          <w:rFonts w:ascii="Courier New" w:hAnsi="Courier New" w:cs="Courier New"/>
+        </w:rPr>
+        <w:t>:            9</w:t>
+      </w:r>
+      <w:r>
+        <w:rPr>
+          <w:rFonts w:ascii="Courier New" w:hAnsi="Courier New" w:cs="Courier New"/>
+        </w:rPr>
+        <w:t xml:space="preserve">&lt;&lt;&lt;&lt;&lt; </w:t>
+      </w:r>
+    </w:p>
+    <w:p>
+      <w:pPr>
+        <w:pStyle w:val="ListParagraph"/>
+        <w:numPr>
+          <w:ilvl w:val="2"/>
+          <w:numId w:val="1"/>
+        </w:numPr>
+        <w:spacing w:after="120"/>
+        <w:contextualSpacing w:val="0"/>
+        <w:rPr>
+          <w:rFonts w:ascii="Courier New" w:hAnsi="Courier New" w:cs="Courier New"/>
+        </w:rPr>
+      </w:pPr>
+      <w:r>
+        <w:rPr>
+          <w:rFonts w:ascii="Courier New" w:hAnsi="Courier New" w:cs="Courier New"/>
+        </w:rPr>
+        <w:t xml:space="preserve">Better as: Specifically: </w:t>
+      </w:r>
+      <w:proofErr w:type="spellStart"/>
+      <w:r>
+        <w:rPr>
+          <w:rFonts w:ascii="Courier New" w:hAnsi="Courier New" w:cs="Courier New"/>
+        </w:rPr>
+        <w:t>StratsTried</w:t>
+      </w:r>
+      <w:proofErr w:type="spellEnd"/>
+      <w:r>
+        <w:rPr>
+          <w:rFonts w:ascii="Courier New" w:hAnsi="Courier New" w:cs="Courier New"/>
+        </w:rPr>
+        <w:t>: 9</w:t>
+      </w:r>
+      <w:r>
+        <w:rPr>
+          <w:rFonts w:ascii="Courier New" w:hAnsi="Courier New" w:cs="Courier New"/>
+        </w:rPr>
+        <w:t xml:space="preserve">           &lt;&lt;&lt;&lt;&lt; </w:t>
+      </w:r>
+    </w:p>
+    <w:p>
+      <w:pPr>
+        <w:pStyle w:val="ListParagraph"/>
+        <w:numPr>
+          <w:ilvl w:val="0"/>
+          <w:numId w:val="1"/>
+        </w:numPr>
+        <w:spacing w:after="120"/>
+        <w:contextualSpacing w:val="0"/>
+      </w:pPr>
+    </w:p>
+    <w:p>
+      <w:pPr>
+        <w:pStyle w:val="ListParagraph"/>
+        <w:spacing w:after="120"/>
+        <w:ind w:left="2160"/>
+        <w:contextualSpacing w:val="0"/>
+        <w:rPr>
+          <w:rFonts w:ascii="Courier New" w:hAnsi="Courier New" w:cs="Courier New"/>
+        </w:rPr>
+      </w:pPr>
     </w:p>
     <w:sectPr>
       <w:pgSz w:w="12240" w:h="15840"/>
-      <w:pgMar w:top="1440" w:right="1440" w:bottom="1440" w:left="1440" w:header="720" w:footer="720" w:gutter="0"/>
+      <w:pgMar w:top="720" w:right="720" w:bottom="720" w:left="720" w:header="720" w:footer="720" w:gutter="0"/>
       <w:cols w:space="720"/>
       <w:docGrid w:linePitch="360"/>
     </w:sectPr>
@@ -489,7 +915,7 @@
         <w:ind w:left="1440" w:hanging="360"/>
       </w:pPr>
     </w:lvl>
-    <w:lvl w:ilvl="2" w:tplc="0409001B" w:tentative="1">
+    <w:lvl w:ilvl="2" w:tplc="0409001B">
       <w:start w:val="1"/>
       <w:numFmt w:val="lowerRoman"/>
       <w:lvlText w:val="%3."/>

</xml_diff>

<commit_message>
Deleted more package variables similar to: mvsTriedTD & mvsTriedAD replaced  by vPA.TD.mvsTried & vPA.AD.mvsTried
Updated ToDo
</commit_message>
<xml_diff>
--- a/Solitaire Status and ToDo.docx
+++ b/Solitaire Status and ToDo.docx
@@ -207,12 +207,40 @@
         <w:rPr>
           <w:strike/>
         </w:rPr>
-        <w:t xml:space="preserve">dd similar pointer logic for cfg struct as in </w:t>
-      </w:r>
+        <w:t xml:space="preserve">dd similar pointer logic for </w:t>
+      </w:r>
+      <w:proofErr w:type="spellStart"/>
       <w:r>
         <w:rPr>
           <w:strike/>
         </w:rPr>
+        <w:t>cfg</w:t>
+      </w:r>
+      <w:proofErr w:type="spellEnd"/>
+      <w:r>
+        <w:rPr>
+          <w:strike/>
+        </w:rPr>
+        <w:t xml:space="preserve"> </w:t>
+      </w:r>
+      <w:proofErr w:type="spellStart"/>
+      <w:r>
+        <w:rPr>
+          <w:strike/>
+        </w:rPr>
+        <w:t>struct</w:t>
+      </w:r>
+      <w:proofErr w:type="spellEnd"/>
+      <w:r>
+        <w:rPr>
+          <w:strike/>
+        </w:rPr>
+        <w:t xml:space="preserve"> as in </w:t>
+      </w:r>
+      <w:r>
+        <w:rPr>
+          <w:strike/>
+        </w:rPr>
         <w:fldChar w:fldCharType="begin"/>
       </w:r>
       <w:r>
@@ -255,7 +283,21 @@
         <w:rPr>
           <w:strike/>
         </w:rPr>
-        <w:t>to both playOrig and playAll</w:t>
+        <w:t xml:space="preserve">to both </w:t>
+      </w:r>
+      <w:proofErr w:type="spellStart"/>
+      <w:r>
+        <w:rPr>
+          <w:strike/>
+        </w:rPr>
+        <w:t>playOrig</w:t>
+      </w:r>
+      <w:proofErr w:type="spellEnd"/>
+      <w:r>
+        <w:rPr>
+          <w:strike/>
+        </w:rPr>
+        <w:t xml:space="preserve"> and playAll</w:t>
       </w:r>
       <w:r>
         <w:tab/>
@@ -303,7 +345,18 @@
         <w:contextualSpacing w:val="0"/>
       </w:pPr>
       <w:r>
-        <w:t>Clean up cfg printing</w:t>
+        <w:t xml:space="preserve">Clean up </w:t>
+      </w:r>
+      <w:proofErr w:type="spellStart"/>
+      <w:r>
+        <w:t>cfg</w:t>
+      </w:r>
+      <w:proofErr w:type="spellEnd"/>
+      <w:r>
+        <w:t xml:space="preserve"> printing</w:t>
+      </w:r>
+      <w:r>
+        <w:t xml:space="preserve"> make it a function</w:t>
       </w:r>
     </w:p>
     <w:p>
@@ -463,29 +516,225 @@
         <w:contextualSpacing w:val="0"/>
       </w:pPr>
       <w:r>
-        <w:t>Write deck stats out to SQL file - use temp db during run then flip to long term db (note yaml</w:t>
+        <w:t>Write deck stats out to SQL file - use temp db during run then flip to long term db (note yaml additions will be needed)</w:t>
+      </w:r>
+    </w:p>
+    <w:p>
+      <w:pPr>
+        <w:pStyle w:val="ListParagraph"/>
+        <w:numPr>
+          <w:ilvl w:val="0"/>
+          <w:numId w:val="1"/>
+        </w:numPr>
+        <w:tabs>
+          <w:tab w:val="right" w:leader="dot" w:pos="10800"/>
+        </w:tabs>
+        <w:spacing w:after="120"/>
+        <w:contextualSpacing w:val="0"/>
+      </w:pPr>
+      <w:r>
+        <w:t>Add option to create new random decks add them to csv file?</w:t>
+      </w:r>
+    </w:p>
+    <w:p>
+      <w:pPr>
+        <w:pStyle w:val="ListParagraph"/>
+        <w:numPr>
+          <w:ilvl w:val="1"/>
+          <w:numId w:val="1"/>
+        </w:numPr>
+        <w:tabs>
+          <w:tab w:val="right" w:leader="dot" w:pos="10800"/>
+        </w:tabs>
+        <w:spacing w:after="120"/>
+        <w:contextualSpacing w:val="0"/>
+      </w:pPr>
+      <w:r>
+        <w:t>Add them to csv file?</w:t>
+      </w:r>
+    </w:p>
+    <w:p>
+      <w:pPr>
+        <w:pStyle w:val="ListParagraph"/>
+        <w:numPr>
+          <w:ilvl w:val="1"/>
+          <w:numId w:val="1"/>
+        </w:numPr>
+        <w:tabs>
+          <w:tab w:val="right" w:leader="dot" w:pos="10800"/>
+        </w:tabs>
+        <w:spacing w:after="120"/>
+        <w:contextualSpacing w:val="0"/>
+      </w:pPr>
+      <w:r>
+        <w:t xml:space="preserve">Make sure error checking reflects total number of decks not just 10,000 </w:t>
+      </w:r>
+    </w:p>
+    <w:p>
+      <w:pPr>
+        <w:pStyle w:val="ListParagraph"/>
+        <w:numPr>
+          <w:ilvl w:val="1"/>
+          <w:numId w:val="1"/>
+        </w:numPr>
+        <w:tabs>
+          <w:tab w:val="right" w:leader="dot" w:pos="10800"/>
+        </w:tabs>
+        <w:spacing w:after="120"/>
+        <w:contextualSpacing w:val="0"/>
+      </w:pPr>
+      <w:r>
+        <w:t xml:space="preserve">Consider converting deck file to </w:t>
+      </w:r>
+      <w:proofErr w:type="spellStart"/>
+      <w:r>
+        <w:t>sql</w:t>
+      </w:r>
+      <w:proofErr w:type="spellEnd"/>
+    </w:p>
+    <w:p>
+      <w:pPr>
+        <w:pStyle w:val="ListParagraph"/>
+        <w:numPr>
+          <w:ilvl w:val="0"/>
+          <w:numId w:val="1"/>
+        </w:numPr>
+        <w:tabs>
+          <w:tab w:val="right" w:leader="dot" w:pos="10800"/>
+        </w:tabs>
+        <w:spacing w:after="120"/>
+        <w:contextualSpacing w:val="0"/>
+      </w:pPr>
+      <w:r>
+        <w:t>Add option for non-consecutive list of decks to run</w:t>
+      </w:r>
+    </w:p>
+    <w:p>
+      <w:pPr>
+        <w:pStyle w:val="ListParagraph"/>
+        <w:numPr>
+          <w:ilvl w:val="0"/>
+          <w:numId w:val="1"/>
+        </w:numPr>
+        <w:tabs>
+          <w:tab w:val="right" w:leader="dot" w:pos="10800"/>
+        </w:tabs>
+        <w:spacing w:after="120"/>
+        <w:contextualSpacing w:val="0"/>
+      </w:pPr>
+      <w:r>
+        <w:t>Add early loss detection!!</w:t>
+      </w:r>
+    </w:p>
+    <w:p>
+      <w:pPr>
+        <w:pStyle w:val="ListParagraph"/>
+        <w:numPr>
+          <w:ilvl w:val="0"/>
+          <w:numId w:val="1"/>
+        </w:numPr>
+        <w:tabs>
+          <w:tab w:val="right" w:leader="dot" w:pos="10800"/>
+        </w:tabs>
+        <w:spacing w:after="120"/>
+        <w:contextualSpacing w:val="0"/>
+      </w:pPr>
+      <w:r>
+        <w:t xml:space="preserve">Figure out how to create a </w:t>
+      </w:r>
+      <w:r>
+        <w:t>SHA256</w:t>
+      </w:r>
+      <w:r>
+        <w:t xml:space="preserve"> </w:t>
+      </w:r>
+      <w:r>
+        <w:t>hash code from a list of moves</w:t>
+      </w:r>
+    </w:p>
+    <w:p>
+      <w:pPr>
+        <w:pStyle w:val="ListParagraph"/>
+        <w:numPr>
+          <w:ilvl w:val="0"/>
+          <w:numId w:val="1"/>
+        </w:numPr>
+        <w:tabs>
+          <w:tab w:val="right" w:leader="dot" w:pos="10800"/>
+        </w:tabs>
+        <w:spacing w:after="120"/>
+        <w:contextualSpacing w:val="0"/>
+      </w:pPr>
+      <w:r>
+        <w:t>I</w:t>
+      </w:r>
+      <w:r>
+        <w:t>t would be great to be able to learn how to add additional packages to our program</w:t>
+      </w:r>
+    </w:p>
+    <w:p>
+      <w:pPr>
+        <w:pStyle w:val="ListParagraph"/>
+        <w:numPr>
+          <w:ilvl w:val="0"/>
+          <w:numId w:val="1"/>
+        </w:numPr>
+        <w:tabs>
+          <w:tab w:val="right" w:leader="dot" w:pos="10800"/>
+        </w:tabs>
+        <w:spacing w:after="120"/>
+        <w:contextualSpacing w:val="0"/>
+      </w:pPr>
+      <w:r>
+        <w:t>I</w:t>
+      </w:r>
+      <w:r>
+        <w:t>mport f</w:t>
+      </w:r>
+      <w:r>
+        <w:t>rom one local module to another</w:t>
+      </w:r>
+    </w:p>
+    <w:p>
+      <w:pPr>
+        <w:pStyle w:val="ListParagraph"/>
+        <w:numPr>
+          <w:ilvl w:val="0"/>
+          <w:numId w:val="1"/>
+        </w:numPr>
+        <w:tabs>
+          <w:tab w:val="right" w:leader="dot" w:pos="10800"/>
+        </w:tabs>
+        <w:spacing w:after="120"/>
+        <w:contextualSpacing w:val="0"/>
+      </w:pPr>
+      <w:r>
+        <w:t>How to export and import functions and this is when the first character should be capitalized?</w:t>
       </w:r>
       <w:bookmarkStart w:id="2" w:name="_GoBack"/>
       <w:bookmarkEnd w:id="2"/>
-      <w:r>
-        <w:t xml:space="preserve"> additions will be needed)</w:t>
-      </w:r>
-    </w:p>
-    <w:p>
-      <w:pPr>
-        <w:pStyle w:val="ListParagraph"/>
-        <w:numPr>
-          <w:ilvl w:val="0"/>
-          <w:numId w:val="1"/>
-        </w:numPr>
-        <w:tabs>
-          <w:tab w:val="right" w:leader="dot" w:pos="10800"/>
-        </w:tabs>
-        <w:spacing w:after="120"/>
-        <w:contextualSpacing w:val="0"/>
-      </w:pPr>
-      <w:r>
-        <w:t>Add option to create new random decks add them to csv file?</w:t>
+    </w:p>
+    <w:p>
+      <w:pPr>
+        <w:pStyle w:val="ListParagraph"/>
+        <w:numPr>
+          <w:ilvl w:val="0"/>
+          <w:numId w:val="1"/>
+        </w:numPr>
+        <w:tabs>
+          <w:tab w:val="right" w:leader="dot" w:pos="10800"/>
+        </w:tabs>
+        <w:spacing w:after="120"/>
+        <w:contextualSpacing w:val="0"/>
+      </w:pPr>
+      <w:r>
+        <w:t>Figure out how to do a tabbed print format to line things up easier especially whe</w:t>
+      </w:r>
+      <w:r>
+        <w:t>re</w:t>
+      </w:r>
+      <w:r>
+        <w:t xml:space="preserve"> field is potentially very wide and so far from its textual id example:</w:t>
       </w:r>
     </w:p>
     <w:p>
@@ -500,302 +749,266 @@
         </w:tabs>
         <w:spacing w:after="120"/>
         <w:contextualSpacing w:val="0"/>
-      </w:pPr>
-      <w:r>
-        <w:t>Add them to csv file?</w:t>
-      </w:r>
-    </w:p>
-    <w:p>
-      <w:pPr>
-        <w:pStyle w:val="ListParagraph"/>
-        <w:numPr>
-          <w:ilvl w:val="1"/>
-          <w:numId w:val="1"/>
-        </w:numPr>
-        <w:tabs>
-          <w:tab w:val="right" w:leader="dot" w:pos="10800"/>
-        </w:tabs>
-        <w:spacing w:after="120"/>
-        <w:contextualSpacing w:val="0"/>
-      </w:pPr>
-      <w:r>
-        <w:t xml:space="preserve">Make sure error checking reflects total number of decks not just 10,000 </w:t>
-      </w:r>
-    </w:p>
-    <w:p>
-      <w:pPr>
-        <w:pStyle w:val="ListParagraph"/>
-        <w:numPr>
-          <w:ilvl w:val="1"/>
-          <w:numId w:val="1"/>
-        </w:numPr>
-        <w:tabs>
-          <w:tab w:val="right" w:leader="dot" w:pos="10800"/>
-        </w:tabs>
-        <w:spacing w:after="120"/>
-        <w:contextualSpacing w:val="0"/>
-      </w:pPr>
-      <w:r>
-        <w:t xml:space="preserve">Consider converting deck file to </w:t>
+        <w:rPr>
+          <w:rFonts w:ascii="Courier New" w:hAnsi="Courier New" w:cs="Courier New"/>
+        </w:rPr>
+      </w:pPr>
+      <w:r>
+        <w:rPr>
+          <w:rFonts w:ascii="Courier New" w:hAnsi="Courier New" w:cs="Courier New"/>
+        </w:rPr>
+        <w:t xml:space="preserve">Dk: 7,625   WON    MvsTried:           135   MoveNum: xxx   Max MoveNum: xxx   StratsTried:            9   UnqBoards:         127   Won:     1   Lost:     0   GLE:     0   Won: 100.0%   Lost:   0.0%   </w:t>
+      </w:r>
+      <w:r>
+        <w:rPr>
+          <w:rFonts w:ascii="Courier New" w:hAnsi="Courier New" w:cs="Courier New"/>
+        </w:rPr>
+        <w:lastRenderedPageBreak/>
+        <w:t>GLE:   0.0%   ElTime TD:        0s   ElTime ADs:        0s  Rem Time:          0s   ResCodes: SW  EW   Time Now:  8:57 pm</w:t>
+      </w:r>
+    </w:p>
+    <w:p>
+      <w:pPr>
+        <w:pStyle w:val="ListParagraph"/>
+        <w:numPr>
+          <w:ilvl w:val="2"/>
+          <w:numId w:val="1"/>
+        </w:numPr>
+        <w:tabs>
+          <w:tab w:val="right" w:leader="dot" w:pos="10800"/>
+        </w:tabs>
+        <w:spacing w:after="120"/>
+        <w:contextualSpacing w:val="0"/>
+        <w:rPr>
+          <w:rFonts w:ascii="Courier New" w:hAnsi="Courier New" w:cs="Courier New"/>
+        </w:rPr>
+      </w:pPr>
+      <w:r>
+        <w:rPr>
+          <w:rFonts w:ascii="Courier New" w:hAnsi="Courier New" w:cs="Courier New"/>
+        </w:rPr>
+        <w:t xml:space="preserve">Specifically: </w:t>
+      </w:r>
+      <w:r>
+        <w:rPr>
+          <w:rFonts w:ascii="Courier New" w:hAnsi="Courier New" w:cs="Courier New"/>
+        </w:rPr>
+        <w:t>StratsTried:            9</w:t>
+      </w:r>
+      <w:r>
+        <w:rPr>
+          <w:rFonts w:ascii="Courier New" w:hAnsi="Courier New" w:cs="Courier New"/>
+        </w:rPr>
+        <w:t xml:space="preserve">&lt;&lt;&lt;&lt;&lt; </w:t>
+      </w:r>
+    </w:p>
+    <w:p>
+      <w:pPr>
+        <w:pStyle w:val="ListParagraph"/>
+        <w:numPr>
+          <w:ilvl w:val="2"/>
+          <w:numId w:val="1"/>
+        </w:numPr>
+        <w:tabs>
+          <w:tab w:val="right" w:leader="dot" w:pos="10800"/>
+        </w:tabs>
+        <w:spacing w:after="120"/>
+        <w:contextualSpacing w:val="0"/>
+        <w:rPr>
+          <w:rFonts w:ascii="Courier New" w:hAnsi="Courier New" w:cs="Courier New"/>
+        </w:rPr>
+      </w:pPr>
+      <w:r>
+        <w:rPr>
+          <w:rFonts w:ascii="Courier New" w:hAnsi="Courier New" w:cs="Courier New"/>
+        </w:rPr>
+        <w:t xml:space="preserve">Better as: Specifically: </w:t>
+      </w:r>
+      <w:r>
+        <w:rPr>
+          <w:rFonts w:ascii="Courier New" w:hAnsi="Courier New" w:cs="Courier New"/>
+        </w:rPr>
+        <w:t>StratsTried: 9</w:t>
+      </w:r>
+      <w:r>
+        <w:rPr>
+          <w:rFonts w:ascii="Courier New" w:hAnsi="Courier New" w:cs="Courier New"/>
+        </w:rPr>
+        <w:t xml:space="preserve">           &lt;&lt;&lt;&lt;&lt; </w:t>
+      </w:r>
+    </w:p>
+    <w:p>
+      <w:pPr>
+        <w:pStyle w:val="ListParagraph"/>
+        <w:numPr>
+          <w:ilvl w:val="0"/>
+          <w:numId w:val="1"/>
+        </w:numPr>
+        <w:tabs>
+          <w:tab w:val="right" w:leader="dot" w:pos="10800"/>
+        </w:tabs>
+        <w:spacing w:after="120"/>
+        <w:contextualSpacing w:val="0"/>
+      </w:pPr>
+      <w:r>
+        <w:t xml:space="preserve">Figure out how to eliminate unhandled error warning in playOrig on statement </w:t>
+      </w:r>
+      <w:r>
+        <w:t>defer file.Close()</w:t>
+      </w:r>
+      <w:r>
+        <w:t xml:space="preserve"> probably similar to line 297 in main.go</w:t>
+      </w:r>
+    </w:p>
+    <w:p>
+      <w:pPr>
+        <w:pStyle w:val="ListParagraph"/>
+        <w:numPr>
+          <w:ilvl w:val="0"/>
+          <w:numId w:val="1"/>
+        </w:numPr>
+        <w:tabs>
+          <w:tab w:val="right" w:leader="dot" w:pos="10800"/>
+        </w:tabs>
+        <w:spacing w:after="120"/>
+        <w:contextualSpacing w:val="0"/>
+      </w:pPr>
+      <w:r>
+        <w:t>Move this doc to google docs</w:t>
+      </w:r>
+    </w:p>
+    <w:p>
+      <w:pPr>
+        <w:pStyle w:val="ListParagraph"/>
+        <w:numPr>
+          <w:ilvl w:val="0"/>
+          <w:numId w:val="1"/>
+        </w:numPr>
+        <w:tabs>
+          <w:tab w:val="right" w:leader="dot" w:pos="10800"/>
+        </w:tabs>
+        <w:spacing w:after="120"/>
+        <w:contextualSpacing w:val="0"/>
+      </w:pPr>
+      <w:r>
+        <w:t xml:space="preserve">Remove err1 err2 </w:t>
       </w:r>
       <w:proofErr w:type="spellStart"/>
       <w:r>
-        <w:t>sql</w:t>
+        <w:t>etc</w:t>
       </w:r>
       <w:proofErr w:type="spellEnd"/>
-    </w:p>
-    <w:p>
-      <w:pPr>
-        <w:pStyle w:val="ListParagraph"/>
-        <w:numPr>
-          <w:ilvl w:val="0"/>
-          <w:numId w:val="1"/>
-        </w:numPr>
-        <w:tabs>
-          <w:tab w:val="right" w:leader="dot" w:pos="10800"/>
-        </w:tabs>
-        <w:spacing w:after="120"/>
-        <w:contextualSpacing w:val="0"/>
-      </w:pPr>
-      <w:r>
-        <w:t>Add option for non-consecutive list of decks to run</w:t>
-      </w:r>
-    </w:p>
-    <w:p>
-      <w:pPr>
-        <w:pStyle w:val="ListParagraph"/>
-        <w:numPr>
-          <w:ilvl w:val="0"/>
-          <w:numId w:val="1"/>
-        </w:numPr>
-        <w:tabs>
-          <w:tab w:val="right" w:leader="dot" w:pos="10800"/>
-        </w:tabs>
-        <w:spacing w:after="120"/>
-        <w:contextualSpacing w:val="0"/>
-      </w:pPr>
-      <w:r>
-        <w:t>Add early loss detection!!</w:t>
-      </w:r>
-    </w:p>
-    <w:p>
-      <w:pPr>
-        <w:pStyle w:val="ListParagraph"/>
-        <w:numPr>
-          <w:ilvl w:val="0"/>
-          <w:numId w:val="1"/>
-        </w:numPr>
-        <w:tabs>
-          <w:tab w:val="right" w:leader="dot" w:pos="10800"/>
-        </w:tabs>
-        <w:spacing w:after="120"/>
-        <w:contextualSpacing w:val="0"/>
-      </w:pPr>
-      <w:r>
-        <w:t xml:space="preserve">Figure out how to create a </w:t>
-      </w:r>
-      <w:r>
-        <w:t>SHA256</w:t>
-      </w:r>
       <w:r>
         <w:t xml:space="preserve"> </w:t>
       </w:r>
-      <w:r>
-        <w:t>hash code from a list of moves</w:t>
-      </w:r>
-    </w:p>
-    <w:p>
-      <w:pPr>
-        <w:pStyle w:val="ListParagraph"/>
-        <w:numPr>
-          <w:ilvl w:val="0"/>
-          <w:numId w:val="1"/>
-        </w:numPr>
-        <w:tabs>
-          <w:tab w:val="right" w:leader="dot" w:pos="10800"/>
-        </w:tabs>
-        <w:spacing w:after="120"/>
-        <w:contextualSpacing w:val="0"/>
-      </w:pPr>
-      <w:r>
-        <w:t>it would be great to be able to learn how to add additional packages to our program</w:t>
-      </w:r>
-    </w:p>
-    <w:p>
-      <w:pPr>
-        <w:pStyle w:val="ListParagraph"/>
-        <w:numPr>
-          <w:ilvl w:val="0"/>
-          <w:numId w:val="1"/>
-        </w:numPr>
-        <w:tabs>
-          <w:tab w:val="right" w:leader="dot" w:pos="10800"/>
-        </w:tabs>
-        <w:spacing w:after="120"/>
-        <w:contextualSpacing w:val="0"/>
-      </w:pPr>
-      <w:r>
-        <w:t>import f</w:t>
-      </w:r>
-      <w:r>
-        <w:t>rom one local module to another</w:t>
-      </w:r>
-    </w:p>
-    <w:p>
-      <w:pPr>
-        <w:pStyle w:val="ListParagraph"/>
-        <w:numPr>
-          <w:ilvl w:val="0"/>
-          <w:numId w:val="1"/>
-        </w:numPr>
-        <w:tabs>
-          <w:tab w:val="right" w:leader="dot" w:pos="10800"/>
-        </w:tabs>
-        <w:spacing w:after="120"/>
-        <w:contextualSpacing w:val="0"/>
-      </w:pPr>
-      <w:r>
-        <w:t>Figure out how to do a tabbed print format to line things up easier especially whe</w:t>
-      </w:r>
-      <w:r>
-        <w:t>re</w:t>
-      </w:r>
-      <w:r>
-        <w:t xml:space="preserve"> field is potentially very wide and so far from its textual id example:</w:t>
-      </w:r>
-    </w:p>
-    <w:p>
-      <w:pPr>
-        <w:pStyle w:val="ListParagraph"/>
-        <w:numPr>
-          <w:ilvl w:val="1"/>
-          <w:numId w:val="1"/>
-        </w:numPr>
-        <w:tabs>
-          <w:tab w:val="right" w:leader="dot" w:pos="10800"/>
-        </w:tabs>
-        <w:spacing w:after="120"/>
-        <w:contextualSpacing w:val="0"/>
-        <w:rPr>
-          <w:rFonts w:ascii="Courier New" w:hAnsi="Courier New" w:cs="Courier New"/>
-        </w:rPr>
-      </w:pPr>
-      <w:r>
-        <w:rPr>
-          <w:rFonts w:ascii="Courier New" w:hAnsi="Courier New" w:cs="Courier New"/>
-        </w:rPr>
-        <w:t>Dk: 7,625   WON    MvsTried:           135   MoveNum: xxx   Max MoveNum: xxx   StratsTried:            9   UnqBoards:         127   Won:     1   Lost:     0   GLE:     0   Won: 100.0%   Lost:   0.0%   GLE:   0.0%   ElTime TD:        0s   ElTime ADs:        0s  Rem Time:          0s   ResCodes: SW  EW   Time Now:  8:57 pm</w:t>
-      </w:r>
-    </w:p>
-    <w:p>
-      <w:pPr>
-        <w:pStyle w:val="ListParagraph"/>
-        <w:numPr>
-          <w:ilvl w:val="2"/>
-          <w:numId w:val="1"/>
-        </w:numPr>
-        <w:tabs>
-          <w:tab w:val="right" w:leader="dot" w:pos="10800"/>
-        </w:tabs>
-        <w:spacing w:after="120"/>
-        <w:contextualSpacing w:val="0"/>
-        <w:rPr>
-          <w:rFonts w:ascii="Courier New" w:hAnsi="Courier New" w:cs="Courier New"/>
-        </w:rPr>
-      </w:pPr>
-      <w:r>
-        <w:rPr>
-          <w:rFonts w:ascii="Courier New" w:hAnsi="Courier New" w:cs="Courier New"/>
-        </w:rPr>
-        <w:lastRenderedPageBreak/>
-        <w:t xml:space="preserve">Specifically: </w:t>
-      </w:r>
-      <w:r>
-        <w:rPr>
-          <w:rFonts w:ascii="Courier New" w:hAnsi="Courier New" w:cs="Courier New"/>
-        </w:rPr>
-        <w:t>StratsTried:            9</w:t>
-      </w:r>
-      <w:r>
-        <w:rPr>
-          <w:rFonts w:ascii="Courier New" w:hAnsi="Courier New" w:cs="Courier New"/>
-        </w:rPr>
-        <w:t xml:space="preserve">&lt;&lt;&lt;&lt;&lt; </w:t>
-      </w:r>
-    </w:p>
-    <w:p>
-      <w:pPr>
-        <w:pStyle w:val="ListParagraph"/>
-        <w:numPr>
-          <w:ilvl w:val="2"/>
-          <w:numId w:val="1"/>
-        </w:numPr>
-        <w:tabs>
-          <w:tab w:val="right" w:leader="dot" w:pos="10800"/>
-        </w:tabs>
-        <w:spacing w:after="120"/>
-        <w:contextualSpacing w:val="0"/>
-        <w:rPr>
-          <w:rFonts w:ascii="Courier New" w:hAnsi="Courier New" w:cs="Courier New"/>
-        </w:rPr>
-      </w:pPr>
-      <w:r>
-        <w:rPr>
-          <w:rFonts w:ascii="Courier New" w:hAnsi="Courier New" w:cs="Courier New"/>
-        </w:rPr>
-        <w:t xml:space="preserve">Better as: Specifically: </w:t>
-      </w:r>
-      <w:r>
-        <w:rPr>
-          <w:rFonts w:ascii="Courier New" w:hAnsi="Courier New" w:cs="Courier New"/>
-        </w:rPr>
-        <w:t>StratsTried: 9</w:t>
-      </w:r>
-      <w:r>
-        <w:rPr>
-          <w:rFonts w:ascii="Courier New" w:hAnsi="Courier New" w:cs="Courier New"/>
-        </w:rPr>
-        <w:t xml:space="preserve">           &lt;&lt;&lt;&lt;&lt; </w:t>
-      </w:r>
-    </w:p>
-    <w:p>
-      <w:pPr>
-        <w:pStyle w:val="ListParagraph"/>
-        <w:numPr>
-          <w:ilvl w:val="0"/>
-          <w:numId w:val="1"/>
-        </w:numPr>
-        <w:tabs>
-          <w:tab w:val="right" w:leader="dot" w:pos="10800"/>
-        </w:tabs>
-        <w:spacing w:after="120"/>
-        <w:contextualSpacing w:val="0"/>
-      </w:pPr>
-      <w:r>
-        <w:t xml:space="preserve">Figure out how to eliminate unhandled error warning in playOrig on statement </w:t>
-      </w:r>
-      <w:r>
-        <w:t>defer file.Close()</w:t>
-      </w:r>
-      <w:r>
-        <w:t xml:space="preserve"> probably similar to line 297 in main.go</w:t>
-      </w:r>
-    </w:p>
-    <w:p>
-      <w:pPr>
-        <w:pStyle w:val="ListParagraph"/>
-        <w:numPr>
-          <w:ilvl w:val="0"/>
-          <w:numId w:val="1"/>
-        </w:numPr>
-        <w:tabs>
-          <w:tab w:val="right" w:leader="dot" w:pos="10800"/>
-        </w:tabs>
-        <w:spacing w:after="120"/>
-        <w:contextualSpacing w:val="0"/>
-      </w:pPr>
-      <w:r>
-        <w:t xml:space="preserve"> </w:t>
+    </w:p>
+    <w:p>
+      <w:pPr>
+        <w:pStyle w:val="ListParagraph"/>
+        <w:numPr>
+          <w:ilvl w:val="0"/>
+          <w:numId w:val="1"/>
+        </w:numPr>
+        <w:tabs>
+          <w:tab w:val="right" w:leader="dot" w:pos="10800"/>
+        </w:tabs>
+        <w:spacing w:after="120"/>
+        <w:contextualSpacing w:val="0"/>
+      </w:pPr>
+      <w:r>
+        <w:t xml:space="preserve">Remove lower </w:t>
+      </w:r>
+      <w:proofErr w:type="spellStart"/>
+      <w:r>
+        <w:t>caseing</w:t>
+      </w:r>
+      <w:proofErr w:type="spellEnd"/>
+      <w:r>
+        <w:t xml:space="preserve"> of string variables arguments must be typed in correct case</w:t>
+      </w:r>
+    </w:p>
+    <w:p>
+      <w:pPr>
+        <w:pStyle w:val="ListParagraph"/>
+        <w:numPr>
+          <w:ilvl w:val="0"/>
+          <w:numId w:val="1"/>
+        </w:numPr>
+        <w:tabs>
+          <w:tab w:val="right" w:leader="dot" w:pos="10800"/>
+        </w:tabs>
+        <w:spacing w:after="120"/>
+        <w:contextualSpacing w:val="0"/>
+      </w:pPr>
+      <w:r>
+        <w:t xml:space="preserve">Remove progress counter from </w:t>
+      </w:r>
+      <w:proofErr w:type="spellStart"/>
+      <w:r>
+        <w:t>orig</w:t>
+      </w:r>
+      <w:proofErr w:type="spellEnd"/>
+      <w:r>
+        <w:t xml:space="preserve"> and general</w:t>
+      </w:r>
+    </w:p>
+    <w:p>
+      <w:pPr>
+        <w:pStyle w:val="ListParagraph"/>
+        <w:numPr>
+          <w:ilvl w:val="0"/>
+          <w:numId w:val="1"/>
+        </w:numPr>
+        <w:tabs>
+          <w:tab w:val="right" w:leader="dot" w:pos="10800"/>
+        </w:tabs>
+        <w:spacing w:after="120"/>
+        <w:contextualSpacing w:val="0"/>
+      </w:pPr>
+      <w:r>
+        <w:t>Test if not console then never sleep eliminate override</w:t>
+      </w:r>
+    </w:p>
+    <w:p>
+      <w:pPr>
+        <w:pStyle w:val="ListParagraph"/>
+        <w:numPr>
+          <w:ilvl w:val="0"/>
+          <w:numId w:val="1"/>
+        </w:numPr>
+        <w:tabs>
+          <w:tab w:val="right" w:leader="dot" w:pos="10800"/>
+        </w:tabs>
+        <w:spacing w:after="120"/>
+        <w:contextualSpacing w:val="0"/>
+      </w:pPr>
+      <w:r>
+        <w:t xml:space="preserve">Remove override of </w:t>
+      </w:r>
+      <w:proofErr w:type="spellStart"/>
+      <w:r>
+        <w:t>progressCounter</w:t>
+      </w:r>
+      <w:proofErr w:type="spellEnd"/>
+      <w:r>
+        <w:t xml:space="preserve"> and make sure multiply by 1,000,000</w:t>
+      </w:r>
+    </w:p>
+    <w:p>
+      <w:pPr>
+        <w:pStyle w:val="ListParagraph"/>
+        <w:numPr>
+          <w:ilvl w:val="0"/>
+          <w:numId w:val="1"/>
+        </w:numPr>
+        <w:tabs>
+          <w:tab w:val="right" w:leader="dot" w:pos="10800"/>
+        </w:tabs>
+        <w:spacing w:after="120"/>
+        <w:contextualSpacing w:val="0"/>
+      </w:pPr>
+      <w:r>
+        <w:t>Figure out how to direct some print statement to a file and some to the console</w:t>
       </w:r>
     </w:p>
     <w:p>

</xml_diff>

<commit_message>
removed err1,err2, err3,  err4 err5
Added some comments to Type variablesSpecificToPlayAll

Moved ProgressCounter to PlayAll substruct of cfg
</commit_message>
<xml_diff>
--- a/Solitaire Status and ToDo.docx
+++ b/Solitaire Status and ToDo.docx
@@ -711,8 +711,6 @@
       <w:r>
         <w:t>How to export and import functions and this is when the first character should be capitalized?</w:t>
       </w:r>
-      <w:bookmarkStart w:id="2" w:name="_GoBack"/>
-      <w:bookmarkEnd w:id="2"/>
     </w:p>
     <w:p>
       <w:pPr>
@@ -891,14 +889,24 @@
         <w:contextualSpacing w:val="0"/>
       </w:pPr>
       <w:r>
+        <w:rPr>
+          <w:strike/>
+        </w:rPr>
         <w:t xml:space="preserve">Remove err1 err2 </w:t>
       </w:r>
       <w:proofErr w:type="spellStart"/>
       <w:r>
+        <w:rPr>
+          <w:strike/>
+        </w:rPr>
         <w:t>etc</w:t>
       </w:r>
       <w:proofErr w:type="spellEnd"/>
       <w:r>
+        <w:tab/>
+        <w:t>DONE</w:t>
+      </w:r>
+      <w:r>
         <w:t xml:space="preserve"> </w:t>
       </w:r>
     </w:p>
@@ -916,82 +924,130 @@
         <w:contextualSpacing w:val="0"/>
       </w:pPr>
       <w:r>
+        <w:rPr>
+          <w:strike/>
+        </w:rPr>
         <w:t xml:space="preserve">Remove lower </w:t>
       </w:r>
       <w:proofErr w:type="spellStart"/>
       <w:r>
+        <w:rPr>
+          <w:strike/>
+        </w:rPr>
         <w:t>caseing</w:t>
       </w:r>
       <w:proofErr w:type="spellEnd"/>
       <w:r>
+        <w:rPr>
+          <w:strike/>
+        </w:rPr>
         <w:t xml:space="preserve"> of string variables arguments must be typed in correct case</w:t>
       </w:r>
-    </w:p>
-    <w:p>
-      <w:pPr>
-        <w:pStyle w:val="ListParagraph"/>
-        <w:numPr>
-          <w:ilvl w:val="0"/>
-          <w:numId w:val="1"/>
-        </w:numPr>
-        <w:tabs>
-          <w:tab w:val="right" w:leader="dot" w:pos="10800"/>
-        </w:tabs>
-        <w:spacing w:after="120"/>
-        <w:contextualSpacing w:val="0"/>
-      </w:pPr>
-      <w:r>
+      <w:r>
+        <w:tab/>
+        <w:t>DONE</w:t>
+      </w:r>
+    </w:p>
+    <w:p>
+      <w:pPr>
+        <w:pStyle w:val="ListParagraph"/>
+        <w:numPr>
+          <w:ilvl w:val="0"/>
+          <w:numId w:val="1"/>
+        </w:numPr>
+        <w:tabs>
+          <w:tab w:val="right" w:leader="dot" w:pos="10800"/>
+        </w:tabs>
+        <w:spacing w:after="120"/>
+        <w:contextualSpacing w:val="0"/>
+      </w:pPr>
+      <w:r>
+        <w:rPr>
+          <w:strike/>
+        </w:rPr>
         <w:t xml:space="preserve">Remove progress counter from </w:t>
       </w:r>
       <w:proofErr w:type="spellStart"/>
       <w:r>
+        <w:rPr>
+          <w:strike/>
+        </w:rPr>
         <w:t>orig</w:t>
       </w:r>
       <w:proofErr w:type="spellEnd"/>
       <w:r>
+        <w:rPr>
+          <w:strike/>
+        </w:rPr>
         <w:t xml:space="preserve"> and general</w:t>
       </w:r>
-    </w:p>
-    <w:p>
-      <w:pPr>
-        <w:pStyle w:val="ListParagraph"/>
-        <w:numPr>
-          <w:ilvl w:val="0"/>
-          <w:numId w:val="1"/>
-        </w:numPr>
-        <w:tabs>
-          <w:tab w:val="right" w:leader="dot" w:pos="10800"/>
-        </w:tabs>
-        <w:spacing w:after="120"/>
-        <w:contextualSpacing w:val="0"/>
-      </w:pPr>
-      <w:r>
+      <w:r>
+        <w:tab/>
+        <w:t>DONE</w:t>
+      </w:r>
+    </w:p>
+    <w:p>
+      <w:pPr>
+        <w:pStyle w:val="ListParagraph"/>
+        <w:numPr>
+          <w:ilvl w:val="0"/>
+          <w:numId w:val="1"/>
+        </w:numPr>
+        <w:tabs>
+          <w:tab w:val="right" w:leader="dot" w:pos="10800"/>
+        </w:tabs>
+        <w:spacing w:after="120"/>
+        <w:contextualSpacing w:val="0"/>
+      </w:pPr>
+      <w:bookmarkStart w:id="2" w:name="_GoBack"/>
+      <w:r>
+        <w:rPr>
+          <w:strike/>
+        </w:rPr>
         <w:t>Test if not console then never sleep eliminate override</w:t>
       </w:r>
-    </w:p>
-    <w:p>
-      <w:pPr>
-        <w:pStyle w:val="ListParagraph"/>
-        <w:numPr>
-          <w:ilvl w:val="0"/>
-          <w:numId w:val="1"/>
-        </w:numPr>
-        <w:tabs>
-          <w:tab w:val="right" w:leader="dot" w:pos="10800"/>
-        </w:tabs>
-        <w:spacing w:after="120"/>
-        <w:contextualSpacing w:val="0"/>
-      </w:pPr>
-      <w:r>
+      <w:bookmarkEnd w:id="2"/>
+      <w:r>
+        <w:tab/>
+        <w:t>DONE</w:t>
+      </w:r>
+    </w:p>
+    <w:p>
+      <w:pPr>
+        <w:pStyle w:val="ListParagraph"/>
+        <w:numPr>
+          <w:ilvl w:val="0"/>
+          <w:numId w:val="1"/>
+        </w:numPr>
+        <w:tabs>
+          <w:tab w:val="right" w:leader="dot" w:pos="10800"/>
+        </w:tabs>
+        <w:spacing w:after="120"/>
+        <w:contextualSpacing w:val="0"/>
+      </w:pPr>
+      <w:r>
+        <w:rPr>
+          <w:strike/>
+        </w:rPr>
         <w:t xml:space="preserve">Remove override of </w:t>
       </w:r>
       <w:proofErr w:type="spellStart"/>
       <w:r>
+        <w:rPr>
+          <w:strike/>
+        </w:rPr>
         <w:t>progressCounter</w:t>
       </w:r>
       <w:proofErr w:type="spellEnd"/>
       <w:r>
+        <w:rPr>
+          <w:strike/>
+        </w:rPr>
         <w:t xml:space="preserve"> and make sure multiply by 1,000,000</w:t>
+      </w:r>
+      <w:r>
+        <w:tab/>
+        <w:t>DONE</w:t>
       </w:r>
     </w:p>
     <w:p>

</xml_diff>

<commit_message>
vPA.TD.startTime to vPA.TDother.startTime in playAllMoves
Removed package level temp variable PrintWinningMoves and replaced it with cfg.PlayAll.PrintWinningMoves
</commit_message>
<xml_diff>
--- a/Solitaire Status and ToDo.docx
+++ b/Solitaire Status and ToDo.docx
@@ -3,50 +3,457 @@
 <w:document xmlns:wpc="http://schemas.microsoft.com/office/word/2010/wordprocessingCanvas" xmlns:mc="http://schemas.openxmlformats.org/markup-compatibility/2006" xmlns:o="urn:schemas-microsoft-com:office:office" xmlns:r="http://schemas.openxmlformats.org/officeDocument/2006/relationships" xmlns:m="http://schemas.openxmlformats.org/officeDocument/2006/math" xmlns:v="urn:schemas-microsoft-com:vml" xmlns:wp14="http://schemas.microsoft.com/office/word/2010/wordprocessingDrawing" xmlns:wp="http://schemas.openxmlformats.org/drawingml/2006/wordprocessingDrawing" xmlns:w10="urn:schemas-microsoft-com:office:word" xmlns:w="http://schemas.openxmlformats.org/wordprocessingml/2006/main" xmlns:w14="http://schemas.microsoft.com/office/word/2010/wordml" xmlns:wpg="http://schemas.microsoft.com/office/word/2010/wordprocessingGroup" xmlns:wpi="http://schemas.microsoft.com/office/word/2010/wordprocessingInk" xmlns:wne="http://schemas.microsoft.com/office/word/2006/wordml" xmlns:wps="http://schemas.microsoft.com/office/word/2010/wordprocessingShape" mc:Ignorable="w14 wp14">
   <w:body>
     <w:p>
-      <w:bookmarkStart w:id="0" w:name="_GoBack"/>
+      <w:r>
+        <w:t xml:space="preserve">All 3 </w:t>
+      </w:r>
+      <w:proofErr w:type="spellStart"/>
+      <w:r>
+        <w:t>MbM</w:t>
+      </w:r>
+      <w:proofErr w:type="spellEnd"/>
+      <w:r>
+        <w:t xml:space="preserve"> and Tree printouts look good</w:t>
+      </w:r>
+    </w:p>
+    <w:p>
+      <w:pPr>
+        <w:tabs>
+          <w:tab w:val="right" w:leader="dot" w:pos="10800"/>
+        </w:tabs>
+      </w:pPr>
+      <w:r>
+        <w:t>Next Tasks:</w:t>
+      </w:r>
+    </w:p>
+    <w:p>
+      <w:pPr>
+        <w:pStyle w:val="ListParagraph"/>
+        <w:numPr>
+          <w:ilvl w:val="0"/>
+          <w:numId w:val="1"/>
+        </w:numPr>
+        <w:tabs>
+          <w:tab w:val="right" w:leader="dot" w:pos="10800"/>
+        </w:tabs>
+        <w:spacing w:after="120"/>
+        <w:contextualSpacing w:val="0"/>
+      </w:pPr>
+      <w:proofErr w:type="spellStart"/>
+      <w:r>
+        <w:t>DbD_S</w:t>
+      </w:r>
+      <w:proofErr w:type="spellEnd"/>
+      <w:r>
+        <w:t xml:space="preserve"> needs work</w:t>
+      </w:r>
+      <w:r>
+        <w:tab/>
+        <w:t>Dan</w:t>
+      </w:r>
+    </w:p>
+    <w:p>
+      <w:pPr>
+        <w:pStyle w:val="ListParagraph"/>
+        <w:numPr>
+          <w:ilvl w:val="0"/>
+          <w:numId w:val="1"/>
+        </w:numPr>
+        <w:tabs>
+          <w:tab w:val="right" w:leader="dot" w:pos="10800"/>
+        </w:tabs>
+        <w:spacing w:after="120"/>
+        <w:contextualSpacing w:val="0"/>
+      </w:pPr>
+      <w:proofErr w:type="spellStart"/>
+      <w:r>
+        <w:t>DbD_VS</w:t>
+      </w:r>
+      <w:proofErr w:type="spellEnd"/>
+      <w:r>
+        <w:t xml:space="preserve"> is currently identical to </w:t>
+      </w:r>
+      <w:proofErr w:type="spellStart"/>
+      <w:r>
+        <w:t>DbD_S</w:t>
+      </w:r>
+      <w:proofErr w:type="spellEnd"/>
+      <w:r>
+        <w:tab/>
+        <w:t>Dan</w:t>
+      </w:r>
+    </w:p>
+    <w:p>
+      <w:pPr>
+        <w:pStyle w:val="ListParagraph"/>
+        <w:numPr>
+          <w:ilvl w:val="0"/>
+          <w:numId w:val="1"/>
+        </w:numPr>
+        <w:tabs>
+          <w:tab w:val="right" w:leader="dot" w:pos="10800"/>
+        </w:tabs>
+        <w:spacing w:after="120"/>
+        <w:contextualSpacing w:val="0"/>
+      </w:pPr>
+      <w:bookmarkStart w:id="0" w:name="_Ref183004624"/>
+      <w:r>
+        <w:rPr>
+          <w:strike/>
+        </w:rPr>
+        <w:t>Tr</w:t>
+      </w:r>
+      <w:r>
+        <w:rPr>
+          <w:strike/>
+        </w:rPr>
+        <w:t>y to use vPN version of treePrevMovesTD</w:t>
+      </w:r>
+      <w:r>
+        <w:t xml:space="preserve"> </w:t>
+      </w:r>
+      <w:r>
+        <w:t xml:space="preserve">      </w:t>
+      </w:r>
+      <w:r>
+        <w:tab/>
+      </w:r>
+      <w:r>
+        <w:t>DONE</w:t>
+      </w:r>
       <w:bookmarkEnd w:id="0"/>
       <w:r>
-        <w:t xml:space="preserve">All 3 </w:t>
-      </w:r>
-      <w:proofErr w:type="spellStart"/>
-      <w:r>
-        <w:t>MbM</w:t>
-      </w:r>
-      <w:proofErr w:type="spellEnd"/>
-      <w:r>
-        <w:t xml:space="preserve"> and Tree printouts look good</w:t>
-      </w:r>
-    </w:p>
-    <w:p>
-      <w:pPr>
-        <w:tabs>
-          <w:tab w:val="right" w:leader="dot" w:pos="10800"/>
-        </w:tabs>
-      </w:pPr>
-      <w:r>
-        <w:t>Next Tasks:</w:t>
-      </w:r>
-    </w:p>
-    <w:p>
-      <w:pPr>
-        <w:pStyle w:val="ListParagraph"/>
-        <w:numPr>
-          <w:ilvl w:val="0"/>
-          <w:numId w:val="1"/>
-        </w:numPr>
-        <w:tabs>
-          <w:tab w:val="right" w:leader="dot" w:pos="10800"/>
-        </w:tabs>
-        <w:spacing w:after="120"/>
-        <w:contextualSpacing w:val="0"/>
-      </w:pPr>
-      <w:proofErr w:type="spellStart"/>
-      <w:r>
-        <w:t>DbD_S</w:t>
-      </w:r>
-      <w:proofErr w:type="spellEnd"/>
-      <w:r>
-        <w:t xml:space="preserve"> needs work</w:t>
+        <w:t xml:space="preserve"> </w:t>
+      </w:r>
+    </w:p>
+    <w:p>
+      <w:pPr>
+        <w:pStyle w:val="ListParagraph"/>
+        <w:numPr>
+          <w:ilvl w:val="1"/>
+          <w:numId w:val="1"/>
+        </w:numPr>
+        <w:tabs>
+          <w:tab w:val="right" w:leader="dot" w:pos="10800"/>
+        </w:tabs>
+        <w:spacing w:after="120"/>
+        <w:contextualSpacing w:val="0"/>
+        <w:rPr>
+          <w:strike/>
+        </w:rPr>
+      </w:pPr>
+      <w:r>
+        <w:rPr>
+          <w:strike/>
+        </w:rPr>
+        <w:t xml:space="preserve">See </w:t>
+      </w:r>
+      <w:r>
+        <w:rPr>
+          <w:strike/>
+        </w:rPr>
+        <w:t>pointer to the address</w:t>
+      </w:r>
+      <w:r>
+        <w:rPr>
+          <w:strike/>
+        </w:rPr>
+        <w:t xml:space="preserve"> “&amp;vPN” in call to prntMDetTree (line 172 PlayAllMoves)</w:t>
+      </w:r>
+    </w:p>
+    <w:p>
+      <w:pPr>
+        <w:pStyle w:val="ListParagraph"/>
+        <w:numPr>
+          <w:ilvl w:val="1"/>
+          <w:numId w:val="1"/>
+        </w:numPr>
+        <w:tabs>
+          <w:tab w:val="right" w:leader="dot" w:pos="10800"/>
+        </w:tabs>
+        <w:spacing w:after="120"/>
+        <w:contextualSpacing w:val="0"/>
+        <w:rPr>
+          <w:strike/>
+        </w:rPr>
+      </w:pPr>
+      <w:r>
+        <w:rPr>
+          <w:strike/>
+        </w:rPr>
+        <w:t>See dereference “vPN *variablesSpecificToPlay</w:t>
+      </w:r>
+      <w:r>
+        <w:rPr>
+          <w:strike/>
+        </w:rPr>
+        <w:t>All</w:t>
+      </w:r>
+      <w:r>
+        <w:rPr>
+          <w:strike/>
+        </w:rPr>
+        <w:t>” in func def (line 293 PlayAllMoves)</w:t>
+      </w:r>
+    </w:p>
+    <w:p>
+      <w:pPr>
+        <w:pStyle w:val="ListParagraph"/>
+        <w:numPr>
+          <w:ilvl w:val="0"/>
+          <w:numId w:val="1"/>
+        </w:numPr>
+        <w:tabs>
+          <w:tab w:val="right" w:leader="dot" w:pos="10800"/>
+        </w:tabs>
+        <w:spacing w:after="120"/>
+        <w:contextualSpacing w:val="0"/>
+      </w:pPr>
+      <w:r>
+        <w:rPr>
+          <w:strike/>
+        </w:rPr>
+        <w:t>A</w:t>
+      </w:r>
+      <w:r>
+        <w:rPr>
+          <w:strike/>
+        </w:rPr>
+        <w:t xml:space="preserve">dd similar pointer logic for </w:t>
+      </w:r>
+      <w:proofErr w:type="spellStart"/>
+      <w:r>
+        <w:rPr>
+          <w:strike/>
+        </w:rPr>
+        <w:t>cfg</w:t>
+      </w:r>
+      <w:proofErr w:type="spellEnd"/>
+      <w:r>
+        <w:rPr>
+          <w:strike/>
+        </w:rPr>
+        <w:t xml:space="preserve"> </w:t>
+      </w:r>
+      <w:proofErr w:type="spellStart"/>
+      <w:r>
+        <w:rPr>
+          <w:strike/>
+        </w:rPr>
+        <w:t>struct</w:t>
+      </w:r>
+      <w:proofErr w:type="spellEnd"/>
+      <w:r>
+        <w:rPr>
+          <w:strike/>
+        </w:rPr>
+        <w:t xml:space="preserve"> as in </w:t>
+      </w:r>
+      <w:r>
+        <w:rPr>
+          <w:strike/>
+        </w:rPr>
+        <w:fldChar w:fldCharType="begin"/>
+      </w:r>
+      <w:r>
+        <w:rPr>
+          <w:strike/>
+        </w:rPr>
+        <w:instrText xml:space="preserve"> REF _Ref183004624 \r \p </w:instrText>
+      </w:r>
+      <w:r>
+        <w:rPr>
+          <w:strike/>
+        </w:rPr>
+        <w:instrText xml:space="preserve"> \* MERGEFORMAT </w:instrText>
+      </w:r>
+      <w:r>
+        <w:rPr>
+          <w:strike/>
+        </w:rPr>
+        <w:fldChar w:fldCharType="separate"/>
+      </w:r>
+      <w:r>
+        <w:rPr>
+          <w:strike/>
+        </w:rPr>
+        <w:t>3 above</w:t>
+      </w:r>
+      <w:r>
+        <w:rPr>
+          <w:strike/>
+        </w:rPr>
+        <w:fldChar w:fldCharType="end"/>
+      </w:r>
+      <w:r>
+        <w:rPr>
+          <w:strike/>
+        </w:rPr>
+        <w:t xml:space="preserve"> </w:t>
+      </w:r>
+      <w:r>
+        <w:rPr>
+          <w:strike/>
+        </w:rPr>
+        <w:t xml:space="preserve">to both </w:t>
+      </w:r>
+      <w:proofErr w:type="spellStart"/>
+      <w:r>
+        <w:rPr>
+          <w:strike/>
+        </w:rPr>
+        <w:t>playOrig</w:t>
+      </w:r>
+      <w:proofErr w:type="spellEnd"/>
+      <w:r>
+        <w:rPr>
+          <w:strike/>
+        </w:rPr>
+        <w:t xml:space="preserve"> and playAll</w:t>
+      </w:r>
+      <w:r>
+        <w:tab/>
+      </w:r>
+      <w:r>
+        <w:t>DONE</w:t>
+      </w:r>
+      <w:r>
+        <w:t xml:space="preserve"> </w:t>
+      </w:r>
+    </w:p>
+    <w:p>
+      <w:pPr>
+        <w:pStyle w:val="ListParagraph"/>
+        <w:numPr>
+          <w:ilvl w:val="0"/>
+          <w:numId w:val="1"/>
+        </w:numPr>
+        <w:tabs>
+          <w:tab w:val="right" w:leader="dot" w:pos="10800"/>
+        </w:tabs>
+        <w:spacing w:after="120"/>
+        <w:contextualSpacing w:val="0"/>
+      </w:pPr>
+      <w:r>
+        <w:t xml:space="preserve">Need to test Progress reporting - at this point only applicable to DBD_x but when figure out how to print to console </w:t>
+      </w:r>
+      <w:r>
+        <w:rPr>
+          <w:dstrike/>
+        </w:rPr>
+        <w:t xml:space="preserve">AND file will be applicable to all printouts (note: at that point it can be extended to playOrig most likely only when output to file but ???  </w:t>
+      </w:r>
+      <w:proofErr w:type="gramStart"/>
+      <w:r>
+        <w:rPr>
+          <w:dstrike/>
+        </w:rPr>
+        <w:t>Stan ??)</w:t>
+      </w:r>
+      <w:proofErr w:type="gramEnd"/>
+    </w:p>
+    <w:p>
+      <w:pPr>
+        <w:pStyle w:val="ListParagraph"/>
+        <w:numPr>
+          <w:ilvl w:val="0"/>
+          <w:numId w:val="1"/>
+        </w:numPr>
+        <w:tabs>
+          <w:tab w:val="right" w:leader="dot" w:pos="10800"/>
+        </w:tabs>
+        <w:spacing w:after="120"/>
+        <w:contextualSpacing w:val="0"/>
+      </w:pPr>
+      <w:r>
+        <w:t xml:space="preserve">Clean up </w:t>
+      </w:r>
+      <w:proofErr w:type="spellStart"/>
+      <w:r>
+        <w:t>cfg</w:t>
+      </w:r>
+      <w:proofErr w:type="spellEnd"/>
+      <w:r>
+        <w:t xml:space="preserve"> printing</w:t>
+      </w:r>
+      <w:r>
+        <w:t xml:space="preserve"> make it a function</w:t>
+      </w:r>
+      <w:r>
+        <w:tab/>
+        <w:t>Stan</w:t>
+      </w:r>
+    </w:p>
+    <w:p>
+      <w:pPr>
+        <w:pStyle w:val="ListParagraph"/>
+        <w:numPr>
+          <w:ilvl w:val="0"/>
+          <w:numId w:val="1"/>
+        </w:numPr>
+        <w:tabs>
+          <w:tab w:val="right" w:leader="dot" w:pos="10800"/>
+        </w:tabs>
+        <w:spacing w:after="120"/>
+        <w:contextualSpacing w:val="0"/>
+      </w:pPr>
+      <w:r>
+        <w:t xml:space="preserve">Add </w:t>
+      </w:r>
+      <w:proofErr w:type="spellStart"/>
+      <w:r>
+        <w:t>cfg</w:t>
+      </w:r>
+      <w:proofErr w:type="spellEnd"/>
+      <w:r>
+        <w:t xml:space="preserve"> error checking</w:t>
+      </w:r>
+      <w:r>
+        <w:t xml:space="preserve"> see comments in </w:t>
+      </w:r>
+      <w:proofErr w:type="spellStart"/>
+      <w:r>
+        <w:t>main.go</w:t>
+      </w:r>
+      <w:proofErr w:type="spellEnd"/>
+      <w:r>
+        <w:t xml:space="preserve"> “</w:t>
+      </w:r>
+      <w:r>
+        <w:t xml:space="preserve">Additional </w:t>
+      </w:r>
+      <w:proofErr w:type="spellStart"/>
+      <w:r>
+        <w:t>cfg</w:t>
+      </w:r>
+      <w:proofErr w:type="spellEnd"/>
+      <w:r>
+        <w:t xml:space="preserve"> validations needed:</w:t>
+      </w:r>
+      <w:r>
+        <w:t>”</w:t>
+      </w:r>
+      <w:r>
+        <w:tab/>
+      </w:r>
+      <w:r>
+        <w:t>DONE</w:t>
+      </w:r>
+    </w:p>
+    <w:p>
+      <w:pPr>
+        <w:pStyle w:val="ListParagraph"/>
+        <w:numPr>
+          <w:ilvl w:val="0"/>
+          <w:numId w:val="1"/>
+        </w:numPr>
+        <w:tabs>
+          <w:tab w:val="right" w:leader="dot" w:pos="10800"/>
+        </w:tabs>
+        <w:spacing w:after="120"/>
+        <w:contextualSpacing w:val="0"/>
+      </w:pPr>
+      <w:r>
+        <w:t>Simplify return codes</w:t>
       </w:r>
       <w:r>
         <w:tab/>
@@ -66,19 +473,38 @@
         <w:spacing w:after="120"/>
         <w:contextualSpacing w:val="0"/>
       </w:pPr>
-      <w:proofErr w:type="spellStart"/>
-      <w:r>
-        <w:t>DbD_VS</w:t>
-      </w:r>
-      <w:proofErr w:type="spellEnd"/>
-      <w:r>
-        <w:t xml:space="preserve"> is currently identical to </w:t>
-      </w:r>
-      <w:proofErr w:type="spellStart"/>
-      <w:r>
-        <w:t>DbD_S</w:t>
-      </w:r>
-      <w:proofErr w:type="spellEnd"/>
+      <w:r>
+        <w:t xml:space="preserve">Fix end of run statistics in </w:t>
+      </w:r>
+      <w:proofErr w:type="spellStart"/>
+      <w:r>
+        <w:t>play</w:t>
+      </w:r>
+      <w:r>
+        <w:t>All</w:t>
+      </w:r>
+      <w:proofErr w:type="spellEnd"/>
+      <w:r>
+        <w:t xml:space="preserve"> (Best to wait till </w:t>
+      </w:r>
+      <w:r>
+        <w:fldChar w:fldCharType="begin"/>
+      </w:r>
+      <w:r>
+        <w:instrText xml:space="preserve"> REF _Ref182934791 \r \p \h </w:instrText>
+      </w:r>
+      <w:r>
+        <w:fldChar w:fldCharType="separate"/>
+      </w:r>
+      <w:r>
+        <w:t>10 below</w:t>
+      </w:r>
+      <w:r>
+        <w:fldChar w:fldCharType="end"/>
+      </w:r>
+      <w:r>
+        <w:t xml:space="preserve"> complete)</w:t>
+      </w:r>
       <w:r>
         <w:tab/>
         <w:t>Dan</w:t>
@@ -97,466 +523,40 @@
         <w:spacing w:after="120"/>
         <w:contextualSpacing w:val="0"/>
       </w:pPr>
-      <w:bookmarkStart w:id="1" w:name="_Ref183004624"/>
-      <w:r>
-        <w:rPr>
-          <w:strike/>
-        </w:rPr>
-        <w:t>Tr</w:t>
-      </w:r>
-      <w:r>
-        <w:rPr>
-          <w:strike/>
-        </w:rPr>
-        <w:t>y to use vPN version of treePrevMovesTD</w:t>
-      </w:r>
-      <w:r>
-        <w:t xml:space="preserve"> </w:t>
-      </w:r>
-      <w:r>
-        <w:t xml:space="preserve">      </w:t>
-      </w:r>
-      <w:r>
-        <w:tab/>
-      </w:r>
-      <w:r>
-        <w:t>DONE</w:t>
+      <w:bookmarkStart w:id="1" w:name="_Ref182934791"/>
+      <w:r>
+        <w:rPr>
+          <w:strike/>
+        </w:rPr>
+        <w:t>Rename play</w:t>
+      </w:r>
+      <w:r>
+        <w:rPr>
+          <w:strike/>
+        </w:rPr>
+        <w:t>All</w:t>
+      </w:r>
+      <w:r>
+        <w:rPr>
+          <w:strike/>
+        </w:rPr>
+        <w:t xml:space="preserve"> Stat variables and place in </w:t>
+      </w:r>
+      <w:proofErr w:type="spellStart"/>
+      <w:r>
+        <w:rPr>
+          <w:strike/>
+        </w:rPr>
+        <w:t>vPN</w:t>
+      </w:r>
+      <w:proofErr w:type="spellEnd"/>
+      <w:r>
+        <w:rPr>
+          <w:strike/>
+        </w:rPr>
+        <w:t xml:space="preserve"> structure</w:t>
       </w:r>
       <w:bookmarkEnd w:id="1"/>
-      <w:r>
-        <w:t xml:space="preserve"> </w:t>
-      </w:r>
-    </w:p>
-    <w:p>
-      <w:pPr>
-        <w:pStyle w:val="ListParagraph"/>
-        <w:numPr>
-          <w:ilvl w:val="1"/>
-          <w:numId w:val="1"/>
-        </w:numPr>
-        <w:tabs>
-          <w:tab w:val="right" w:leader="dot" w:pos="10800"/>
-        </w:tabs>
-        <w:spacing w:after="120"/>
-        <w:contextualSpacing w:val="0"/>
-        <w:rPr>
-          <w:strike/>
-        </w:rPr>
-      </w:pPr>
-      <w:r>
-        <w:rPr>
-          <w:strike/>
-        </w:rPr>
-        <w:t xml:space="preserve">See </w:t>
-      </w:r>
-      <w:r>
-        <w:rPr>
-          <w:strike/>
-        </w:rPr>
-        <w:t>pointer to the address</w:t>
-      </w:r>
-      <w:r>
-        <w:rPr>
-          <w:strike/>
-        </w:rPr>
-        <w:t xml:space="preserve"> “&amp;vPN” in call to prntMDetTree (line 172 PlayAllMoves)</w:t>
-      </w:r>
-    </w:p>
-    <w:p>
-      <w:pPr>
-        <w:pStyle w:val="ListParagraph"/>
-        <w:numPr>
-          <w:ilvl w:val="1"/>
-          <w:numId w:val="1"/>
-        </w:numPr>
-        <w:tabs>
-          <w:tab w:val="right" w:leader="dot" w:pos="10800"/>
-        </w:tabs>
-        <w:spacing w:after="120"/>
-        <w:contextualSpacing w:val="0"/>
-        <w:rPr>
-          <w:strike/>
-        </w:rPr>
-      </w:pPr>
-      <w:r>
-        <w:rPr>
-          <w:strike/>
-        </w:rPr>
-        <w:t>See dereference “vPN *variablesSpecificToPlay</w:t>
-      </w:r>
-      <w:r>
-        <w:rPr>
-          <w:strike/>
-        </w:rPr>
-        <w:t>All</w:t>
-      </w:r>
-      <w:r>
-        <w:rPr>
-          <w:strike/>
-        </w:rPr>
-        <w:t>” in func def (line 293 PlayAllMoves)</w:t>
-      </w:r>
-    </w:p>
-    <w:p>
-      <w:pPr>
-        <w:pStyle w:val="ListParagraph"/>
-        <w:numPr>
-          <w:ilvl w:val="0"/>
-          <w:numId w:val="1"/>
-        </w:numPr>
-        <w:tabs>
-          <w:tab w:val="right" w:leader="dot" w:pos="10800"/>
-        </w:tabs>
-        <w:spacing w:after="120"/>
-        <w:contextualSpacing w:val="0"/>
-      </w:pPr>
-      <w:r>
-        <w:rPr>
-          <w:strike/>
-        </w:rPr>
-        <w:t>A</w:t>
-      </w:r>
-      <w:r>
-        <w:rPr>
-          <w:strike/>
-        </w:rPr>
-        <w:t xml:space="preserve">dd similar pointer logic for </w:t>
-      </w:r>
-      <w:proofErr w:type="spellStart"/>
-      <w:r>
-        <w:rPr>
-          <w:strike/>
-        </w:rPr>
-        <w:t>cfg</w:t>
-      </w:r>
-      <w:proofErr w:type="spellEnd"/>
-      <w:r>
-        <w:rPr>
-          <w:strike/>
-        </w:rPr>
-        <w:t xml:space="preserve"> </w:t>
-      </w:r>
-      <w:proofErr w:type="spellStart"/>
-      <w:r>
-        <w:rPr>
-          <w:strike/>
-        </w:rPr>
-        <w:t>struct</w:t>
-      </w:r>
-      <w:proofErr w:type="spellEnd"/>
-      <w:r>
-        <w:rPr>
-          <w:strike/>
-        </w:rPr>
-        <w:t xml:space="preserve"> as in </w:t>
-      </w:r>
-      <w:r>
-        <w:rPr>
-          <w:strike/>
-        </w:rPr>
-        <w:fldChar w:fldCharType="begin"/>
-      </w:r>
-      <w:r>
-        <w:rPr>
-          <w:strike/>
-        </w:rPr>
-        <w:instrText xml:space="preserve"> REF _Ref183004624 \r \p </w:instrText>
-      </w:r>
-      <w:r>
-        <w:rPr>
-          <w:strike/>
-        </w:rPr>
-        <w:instrText xml:space="preserve"> \* MERGEFORMAT </w:instrText>
-      </w:r>
-      <w:r>
-        <w:rPr>
-          <w:strike/>
-        </w:rPr>
-        <w:fldChar w:fldCharType="separate"/>
-      </w:r>
-      <w:r>
-        <w:rPr>
-          <w:strike/>
-        </w:rPr>
-        <w:t>3 above</w:t>
-      </w:r>
-      <w:r>
-        <w:rPr>
-          <w:strike/>
-        </w:rPr>
-        <w:fldChar w:fldCharType="end"/>
-      </w:r>
-      <w:r>
-        <w:rPr>
-          <w:strike/>
-        </w:rPr>
-        <w:t xml:space="preserve"> </w:t>
-      </w:r>
-      <w:r>
-        <w:rPr>
-          <w:strike/>
-        </w:rPr>
-        <w:t xml:space="preserve">to both </w:t>
-      </w:r>
-      <w:proofErr w:type="spellStart"/>
-      <w:r>
-        <w:rPr>
-          <w:strike/>
-        </w:rPr>
-        <w:t>playOrig</w:t>
-      </w:r>
-      <w:proofErr w:type="spellEnd"/>
-      <w:r>
-        <w:rPr>
-          <w:strike/>
-        </w:rPr>
-        <w:t xml:space="preserve"> and playAll</w:t>
-      </w:r>
-      <w:r>
-        <w:tab/>
-      </w:r>
-      <w:r>
-        <w:t>DONE</w:t>
-      </w:r>
-      <w:r>
-        <w:t xml:space="preserve"> </w:t>
-      </w:r>
-    </w:p>
-    <w:p>
-      <w:pPr>
-        <w:pStyle w:val="ListParagraph"/>
-        <w:numPr>
-          <w:ilvl w:val="0"/>
-          <w:numId w:val="1"/>
-        </w:numPr>
-        <w:tabs>
-          <w:tab w:val="right" w:leader="dot" w:pos="10800"/>
-        </w:tabs>
-        <w:spacing w:after="120"/>
-        <w:contextualSpacing w:val="0"/>
-      </w:pPr>
-      <w:r>
-        <w:t xml:space="preserve">Need to test Progress reporting - at this point only applicable to DBD_x but when figure out how to print to console </w:t>
-      </w:r>
-      <w:r>
-        <w:rPr>
-          <w:dstrike/>
-        </w:rPr>
-        <w:t xml:space="preserve">AND file will be applicable to all printouts (note: at that point it can be extended to playOrig most likely only when output to file but ???  </w:t>
-      </w:r>
-      <w:proofErr w:type="gramStart"/>
-      <w:r>
-        <w:rPr>
-          <w:dstrike/>
-        </w:rPr>
-        <w:t>Stan ??)</w:t>
-      </w:r>
-      <w:proofErr w:type="gramEnd"/>
-    </w:p>
-    <w:p>
-      <w:pPr>
-        <w:pStyle w:val="ListParagraph"/>
-        <w:numPr>
-          <w:ilvl w:val="0"/>
-          <w:numId w:val="1"/>
-        </w:numPr>
-        <w:tabs>
-          <w:tab w:val="right" w:leader="dot" w:pos="10800"/>
-        </w:tabs>
-        <w:spacing w:after="120"/>
-        <w:contextualSpacing w:val="0"/>
-      </w:pPr>
-      <w:r>
-        <w:t xml:space="preserve">Clean up </w:t>
-      </w:r>
-      <w:proofErr w:type="spellStart"/>
-      <w:r>
-        <w:t>cfg</w:t>
-      </w:r>
-      <w:proofErr w:type="spellEnd"/>
-      <w:r>
-        <w:t xml:space="preserve"> printing</w:t>
-      </w:r>
-      <w:r>
-        <w:t xml:space="preserve"> make it a function</w:t>
-      </w:r>
-      <w:r>
-        <w:tab/>
-        <w:t>Stan</w:t>
-      </w:r>
-    </w:p>
-    <w:p>
-      <w:pPr>
-        <w:pStyle w:val="ListParagraph"/>
-        <w:numPr>
-          <w:ilvl w:val="0"/>
-          <w:numId w:val="1"/>
-        </w:numPr>
-        <w:tabs>
-          <w:tab w:val="right" w:leader="dot" w:pos="10800"/>
-        </w:tabs>
-        <w:spacing w:after="120"/>
-        <w:contextualSpacing w:val="0"/>
-      </w:pPr>
-      <w:r>
-        <w:t xml:space="preserve">Add </w:t>
-      </w:r>
-      <w:proofErr w:type="spellStart"/>
-      <w:r>
-        <w:t>cfg</w:t>
-      </w:r>
-      <w:proofErr w:type="spellEnd"/>
-      <w:r>
-        <w:t xml:space="preserve"> error checking</w:t>
-      </w:r>
-      <w:r>
-        <w:t xml:space="preserve"> see comments in </w:t>
-      </w:r>
-      <w:proofErr w:type="spellStart"/>
-      <w:r>
-        <w:t>main.go</w:t>
-      </w:r>
-      <w:proofErr w:type="spellEnd"/>
-      <w:r>
-        <w:t xml:space="preserve"> “</w:t>
-      </w:r>
-      <w:r>
-        <w:t xml:space="preserve">Additional </w:t>
-      </w:r>
-      <w:proofErr w:type="spellStart"/>
-      <w:r>
-        <w:t>cfg</w:t>
-      </w:r>
-      <w:proofErr w:type="spellEnd"/>
-      <w:r>
-        <w:t xml:space="preserve"> validations needed:</w:t>
-      </w:r>
-      <w:r>
-        <w:t>”</w:t>
-      </w:r>
-      <w:r>
-        <w:tab/>
-        <w:t>Stan</w:t>
-      </w:r>
-    </w:p>
-    <w:p>
-      <w:pPr>
-        <w:pStyle w:val="ListParagraph"/>
-        <w:numPr>
-          <w:ilvl w:val="0"/>
-          <w:numId w:val="1"/>
-        </w:numPr>
-        <w:tabs>
-          <w:tab w:val="right" w:leader="dot" w:pos="10800"/>
-        </w:tabs>
-        <w:spacing w:after="120"/>
-        <w:contextualSpacing w:val="0"/>
-      </w:pPr>
-      <w:r>
-        <w:t>Simplify return codes</w:t>
-      </w:r>
-      <w:r>
-        <w:tab/>
-        <w:t>Dan</w:t>
-      </w:r>
-    </w:p>
-    <w:p>
-      <w:pPr>
-        <w:pStyle w:val="ListParagraph"/>
-        <w:numPr>
-          <w:ilvl w:val="0"/>
-          <w:numId w:val="1"/>
-        </w:numPr>
-        <w:tabs>
-          <w:tab w:val="right" w:leader="dot" w:pos="10800"/>
-        </w:tabs>
-        <w:spacing w:after="120"/>
-        <w:contextualSpacing w:val="0"/>
-      </w:pPr>
-      <w:r>
-        <w:t xml:space="preserve">Fix end of run statistics in </w:t>
-      </w:r>
-      <w:proofErr w:type="spellStart"/>
-      <w:r>
-        <w:t>play</w:t>
-      </w:r>
-      <w:r>
-        <w:t>All</w:t>
-      </w:r>
-      <w:proofErr w:type="spellEnd"/>
-      <w:r>
-        <w:t xml:space="preserve"> (Best to wait till </w:t>
-      </w:r>
-      <w:r>
-        <w:fldChar w:fldCharType="begin"/>
-      </w:r>
-      <w:r>
-        <w:instrText xml:space="preserve"> REF _Ref182934791 \r \p \h </w:instrText>
-      </w:r>
-      <w:r>
-        <w:fldChar w:fldCharType="separate"/>
-      </w:r>
-      <w:r>
-        <w:t>10 below</w:t>
-      </w:r>
-      <w:r>
-        <w:fldChar w:fldCharType="end"/>
-      </w:r>
-      <w:r>
-        <w:t xml:space="preserve"> complete)</w:t>
-      </w:r>
-      <w:r>
-        <w:tab/>
-        <w:t>Dan</w:t>
-      </w:r>
-    </w:p>
-    <w:p>
-      <w:pPr>
-        <w:pStyle w:val="ListParagraph"/>
-        <w:numPr>
-          <w:ilvl w:val="0"/>
-          <w:numId w:val="1"/>
-        </w:numPr>
-        <w:tabs>
-          <w:tab w:val="right" w:leader="dot" w:pos="10800"/>
-        </w:tabs>
-        <w:spacing w:after="120"/>
-        <w:contextualSpacing w:val="0"/>
-      </w:pPr>
-      <w:bookmarkStart w:id="2" w:name="_Ref182934791"/>
-      <w:r>
-        <w:rPr>
-          <w:strike/>
-        </w:rPr>
-        <w:t>Rename play</w:t>
-      </w:r>
-      <w:r>
-        <w:rPr>
-          <w:strike/>
-        </w:rPr>
-        <w:t>All</w:t>
-      </w:r>
-      <w:r>
-        <w:rPr>
-          <w:strike/>
-        </w:rPr>
-        <w:t xml:space="preserve"> Stat variables and place in </w:t>
-      </w:r>
-      <w:proofErr w:type="spellStart"/>
-      <w:r>
-        <w:rPr>
-          <w:strike/>
-        </w:rPr>
-        <w:t>vPN</w:t>
-      </w:r>
-      <w:proofErr w:type="spellEnd"/>
-      <w:r>
-        <w:rPr>
-          <w:strike/>
-        </w:rPr>
-        <w:t xml:space="preserve"> structure</w:t>
-      </w:r>
-      <w:bookmarkEnd w:id="2"/>
       <w:r>
         <w:tab/>
         <w:t>DONE</w:t>
@@ -1295,6 +1295,53 @@
       <w:r>
         <w:tab/>
         <w:t>Dan</w:t>
+      </w:r>
+    </w:p>
+    <w:p>
+      <w:pPr>
+        <w:pStyle w:val="ListParagraph"/>
+        <w:numPr>
+          <w:ilvl w:val="0"/>
+          <w:numId w:val="1"/>
+        </w:numPr>
+        <w:tabs>
+          <w:tab w:val="right" w:leader="dot" w:pos="10800"/>
+        </w:tabs>
+        <w:spacing w:after="120"/>
+        <w:contextualSpacing w:val="0"/>
+      </w:pPr>
+      <w:r>
+        <w:t xml:space="preserve">Create variable of type </w:t>
+      </w:r>
+      <w:proofErr w:type="spellStart"/>
+      <w:r>
+        <w:t>ConfigurationSubsetForSQLWriting</w:t>
+      </w:r>
+      <w:proofErr w:type="spellEnd"/>
+      <w:r>
+        <w:t xml:space="preserve"> and fill it</w:t>
+      </w:r>
+    </w:p>
+    <w:p>
+      <w:pPr>
+        <w:pStyle w:val="ListParagraph"/>
+        <w:numPr>
+          <w:ilvl w:val="0"/>
+          <w:numId w:val="1"/>
+        </w:numPr>
+        <w:tabs>
+          <w:tab w:val="right" w:leader="dot" w:pos="10800"/>
+        </w:tabs>
+        <w:spacing w:after="120"/>
+        <w:contextualSpacing w:val="0"/>
+      </w:pPr>
+      <w:r>
+        <w:t>Check something can</w:t>
+      </w:r>
+      <w:bookmarkStart w:id="2" w:name="_GoBack"/>
+      <w:bookmarkEnd w:id="2"/>
+      <w:r>
+        <w:t>not remember</w:t>
       </w:r>
     </w:p>
     <w:p>

</xml_diff>

<commit_message>
Various statistics and Time
</commit_message>
<xml_diff>
--- a/Solitaire Status and ToDo.docx
+++ b/Solitaire Status and ToDo.docx
@@ -587,11 +587,17 @@
         <w:contextualSpacing w:val="0"/>
       </w:pPr>
       <w:r>
+        <w:rPr>
+          <w:strike/>
+        </w:rPr>
         <w:t>Collect winning moves for each winning deck</w:t>
       </w:r>
       <w:r>
         <w:tab/>
-        <w:t>Dan</w:t>
+        <w:t>D</w:t>
+      </w:r>
+      <w:r>
+        <w:t>ONE</w:t>
       </w:r>
     </w:p>
     <w:p>
@@ -1314,81 +1320,120 @@
       <w:r>
         <w:t xml:space="preserve"> and fill it</w:t>
       </w:r>
-    </w:p>
-    <w:p>
-      <w:pPr>
-        <w:pStyle w:val="ListParagraph"/>
-        <w:numPr>
-          <w:ilvl w:val="0"/>
-          <w:numId w:val="1"/>
-        </w:numPr>
-        <w:tabs>
-          <w:tab w:val="right" w:leader="dot" w:pos="10800"/>
-        </w:tabs>
-        <w:spacing w:after="120"/>
-        <w:contextualSpacing w:val="0"/>
-      </w:pPr>
-      <w:r>
-        <w:t xml:space="preserve">Check </w:t>
-      </w:r>
-      <w:r>
-        <w:t xml:space="preserve">that </w:t>
-      </w:r>
-      <w:proofErr w:type="spellStart"/>
-      <w:r>
-        <w:t>printwinning</w:t>
-      </w:r>
-      <w:proofErr w:type="spellEnd"/>
-      <w:r>
-        <w:t xml:space="preserve"> false works and that it works for all report types</w:t>
-      </w:r>
-    </w:p>
-    <w:p>
-      <w:pPr>
-        <w:pStyle w:val="ListParagraph"/>
-        <w:numPr>
-          <w:ilvl w:val="0"/>
-          <w:numId w:val="1"/>
-        </w:numPr>
-        <w:tabs>
-          <w:tab w:val="right" w:leader="dot" w:pos="10800"/>
-        </w:tabs>
-        <w:spacing w:after="120"/>
-        <w:contextualSpacing w:val="0"/>
-      </w:pPr>
-      <w:r>
-        <w:t xml:space="preserve"> C</w:t>
-      </w:r>
-      <w:r>
-        <w:t xml:space="preserve">heck send to </w:t>
-      </w:r>
-      <w:proofErr w:type="spellStart"/>
-      <w:r>
-        <w:t>sql</w:t>
-      </w:r>
-      <w:proofErr w:type="spellEnd"/>
-      <w:r>
-        <w:t xml:space="preserve"> works </w:t>
-      </w:r>
-      <w:r>
-        <w:t xml:space="preserve">   [???</w:t>
-      </w:r>
-      <w:r>
-        <w:t>and option to do so prints out</w:t>
-      </w:r>
-      <w:r>
-        <w:t xml:space="preserve">  works for </w:t>
-      </w:r>
-      <w:proofErr w:type="spellStart"/>
-      <w:r>
-        <w:t>DbD_S</w:t>
-      </w:r>
-      <w:proofErr w:type="spellEnd"/>
-      <w:r>
-        <w:t>???]</w:t>
+      <w:r>
+        <w:tab/>
+        <w:t>???</w:t>
       </w:r>
       <w:bookmarkStart w:id="2" w:name="_GoBack"/>
       <w:bookmarkEnd w:id="2"/>
+    </w:p>
+    <w:p>
+      <w:pPr>
+        <w:pStyle w:val="ListParagraph"/>
+        <w:numPr>
+          <w:ilvl w:val="0"/>
+          <w:numId w:val="1"/>
+        </w:numPr>
+        <w:tabs>
+          <w:tab w:val="right" w:leader="dot" w:pos="10800"/>
+        </w:tabs>
+        <w:spacing w:after="120"/>
+        <w:contextualSpacing w:val="0"/>
+      </w:pPr>
+      <w:r>
+        <w:t xml:space="preserve">Check </w:t>
+      </w:r>
+      <w:r>
+        <w:t xml:space="preserve">that </w:t>
+      </w:r>
+      <w:proofErr w:type="spellStart"/>
+      <w:r>
+        <w:t>printwinning</w:t>
+      </w:r>
+      <w:proofErr w:type="spellEnd"/>
+      <w:r>
+        <w:t xml:space="preserve"> false works and that it works for all report types</w:t>
+      </w:r>
+      <w:r>
+        <w:tab/>
+        <w:t>Dan</w:t>
+      </w:r>
+    </w:p>
+    <w:p>
+      <w:pPr>
+        <w:pStyle w:val="ListParagraph"/>
+        <w:numPr>
+          <w:ilvl w:val="0"/>
+          <w:numId w:val="1"/>
+        </w:numPr>
+        <w:tabs>
+          <w:tab w:val="right" w:leader="dot" w:pos="10800"/>
+        </w:tabs>
+        <w:spacing w:after="120"/>
+        <w:contextualSpacing w:val="0"/>
+      </w:pPr>
+      <w:r>
+        <w:t xml:space="preserve"> C</w:t>
+      </w:r>
+      <w:r>
+        <w:t xml:space="preserve">heck send to </w:t>
+      </w:r>
+      <w:proofErr w:type="spellStart"/>
+      <w:r>
+        <w:t>sql</w:t>
+      </w:r>
+      <w:proofErr w:type="spellEnd"/>
+      <w:r>
+        <w:t xml:space="preserve"> works </w:t>
+      </w:r>
+      <w:r>
+        <w:t xml:space="preserve">   [???</w:t>
+      </w:r>
+      <w:proofErr w:type="gramStart"/>
+      <w:r>
+        <w:t>and</w:t>
+      </w:r>
+      <w:proofErr w:type="gramEnd"/>
+      <w:r>
+        <w:t xml:space="preserve"> option to do so prints out</w:t>
+      </w:r>
+      <w:r>
+        <w:t xml:space="preserve">  works for </w:t>
+      </w:r>
+      <w:proofErr w:type="spellStart"/>
+      <w:r>
+        <w:t>DbD_S</w:t>
+      </w:r>
+      <w:proofErr w:type="spellEnd"/>
+      <w:r>
+        <w:t>???]</w:t>
+      </w:r>
+    </w:p>
+    <w:p>
+      <w:pPr>
+        <w:pStyle w:val="ListParagraph"/>
+        <w:numPr>
+          <w:ilvl w:val="0"/>
+          <w:numId w:val="1"/>
+        </w:numPr>
+        <w:tabs>
+          <w:tab w:val="right" w:leader="dot" w:pos="10800"/>
+        </w:tabs>
+        <w:spacing w:after="120"/>
+        <w:contextualSpacing w:val="0"/>
+      </w:pPr>
+      <w:r>
+        <w:t xml:space="preserve">Get </w:t>
+      </w:r>
+      <w:proofErr w:type="spellStart"/>
+      <w:r>
+        <w:t>GitVersion</w:t>
+      </w:r>
+      <w:proofErr w:type="spellEnd"/>
+      <w:r>
+        <w:tab/>
+        <w:t>Dan</w:t>
+      </w:r>
     </w:p>
     <w:p>
       <w:pPr>

</xml_diff>

<commit_message>
10 files from ClondikeGo
</commit_message>
<xml_diff>
--- a/Solitaire Status and ToDo.docx
+++ b/Solitaire Status and ToDo.docx
@@ -35,7 +35,9 @@
       </w:r>
       <w:r>
         <w:tab/>
-        <w:t>Dan</w:t>
+      </w:r>
+      <w:r>
+        <w:t>DONE</w:t>
       </w:r>
     </w:p>
     <w:p>
@@ -66,7 +68,9 @@
       <w:proofErr w:type="spellEnd"/>
       <w:r>
         <w:tab/>
-        <w:t>Dan</w:t>
+      </w:r>
+      <w:r>
+        <w:t>DONE</w:t>
       </w:r>
     </w:p>
     <w:p>
@@ -444,7 +448,9 @@
       </w:r>
       <w:r>
         <w:tab/>
-        <w:t>Dan</w:t>
+      </w:r>
+      <w:r>
+        <w:t>DONE</w:t>
       </w:r>
     </w:p>
     <w:p>
@@ -494,7 +500,9 @@
       </w:r>
       <w:r>
         <w:tab/>
-        <w:t>Dan</w:t>
+      </w:r>
+      <w:r>
+        <w:t>DONE</w:t>
       </w:r>
     </w:p>
     <w:p>
@@ -1324,6 +1332,94 @@
         <w:tab/>
         <w:t>???</w:t>
       </w:r>
+    </w:p>
+    <w:p>
+      <w:pPr>
+        <w:pStyle w:val="ListParagraph"/>
+        <w:numPr>
+          <w:ilvl w:val="0"/>
+          <w:numId w:val="1"/>
+        </w:numPr>
+        <w:tabs>
+          <w:tab w:val="right" w:leader="dot" w:pos="10800"/>
+        </w:tabs>
+        <w:spacing w:after="120"/>
+        <w:contextualSpacing w:val="0"/>
+      </w:pPr>
+      <w:r>
+        <w:t xml:space="preserve">Check </w:t>
+      </w:r>
+      <w:r>
+        <w:t xml:space="preserve">that </w:t>
+      </w:r>
+      <w:proofErr w:type="spellStart"/>
+      <w:r>
+        <w:t>printwinning</w:t>
+      </w:r>
+      <w:proofErr w:type="spellEnd"/>
+      <w:r>
+        <w:t xml:space="preserve"> false works and that it works for all report types</w:t>
+      </w:r>
+      <w:r>
+        <w:tab/>
+      </w:r>
+      <w:r>
+        <w:t>DONE</w:t>
+      </w:r>
+    </w:p>
+    <w:p>
+      <w:pPr>
+        <w:pStyle w:val="ListParagraph"/>
+        <w:numPr>
+          <w:ilvl w:val="0"/>
+          <w:numId w:val="1"/>
+        </w:numPr>
+        <w:tabs>
+          <w:tab w:val="right" w:leader="dot" w:pos="10800"/>
+        </w:tabs>
+        <w:spacing w:after="120"/>
+        <w:contextualSpacing w:val="0"/>
+      </w:pPr>
+      <w:r>
+        <w:t xml:space="preserve"> C</w:t>
+      </w:r>
+      <w:r>
+        <w:t xml:space="preserve">heck send to </w:t>
+      </w:r>
+      <w:proofErr w:type="spellStart"/>
+      <w:r>
+        <w:t>sql</w:t>
+      </w:r>
+      <w:proofErr w:type="spellEnd"/>
+      <w:r>
+        <w:t xml:space="preserve"> works </w:t>
+      </w:r>
+      <w:r>
+        <w:t xml:space="preserve">   [???</w:t>
+      </w:r>
+      <w:proofErr w:type="gramStart"/>
+      <w:r>
+        <w:t>and</w:t>
+      </w:r>
+      <w:proofErr w:type="gramEnd"/>
+      <w:r>
+        <w:t xml:space="preserve"> option to do so prints out</w:t>
+      </w:r>
+      <w:r>
+        <w:t xml:space="preserve">  works for </w:t>
+      </w:r>
+      <w:proofErr w:type="spellStart"/>
+      <w:r>
+        <w:t>DbD_S</w:t>
+      </w:r>
+      <w:proofErr w:type="spellEnd"/>
+      <w:r>
+        <w:t>???]</w:t>
+      </w:r>
+      <w:r>
+        <w:tab/>
+        <w:t>Dan</w:t>
+      </w:r>
       <w:bookmarkStart w:id="2" w:name="_GoBack"/>
       <w:bookmarkEnd w:id="2"/>
     </w:p>
@@ -1341,88 +1437,6 @@
         <w:contextualSpacing w:val="0"/>
       </w:pPr>
       <w:r>
-        <w:t xml:space="preserve">Check </w:t>
-      </w:r>
-      <w:r>
-        <w:t xml:space="preserve">that </w:t>
-      </w:r>
-      <w:proofErr w:type="spellStart"/>
-      <w:r>
-        <w:t>printwinning</w:t>
-      </w:r>
-      <w:proofErr w:type="spellEnd"/>
-      <w:r>
-        <w:t xml:space="preserve"> false works and that it works for all report types</w:t>
-      </w:r>
-      <w:r>
-        <w:tab/>
-        <w:t>Dan</w:t>
-      </w:r>
-    </w:p>
-    <w:p>
-      <w:pPr>
-        <w:pStyle w:val="ListParagraph"/>
-        <w:numPr>
-          <w:ilvl w:val="0"/>
-          <w:numId w:val="1"/>
-        </w:numPr>
-        <w:tabs>
-          <w:tab w:val="right" w:leader="dot" w:pos="10800"/>
-        </w:tabs>
-        <w:spacing w:after="120"/>
-        <w:contextualSpacing w:val="0"/>
-      </w:pPr>
-      <w:r>
-        <w:t xml:space="preserve"> C</w:t>
-      </w:r>
-      <w:r>
-        <w:t xml:space="preserve">heck send to </w:t>
-      </w:r>
-      <w:proofErr w:type="spellStart"/>
-      <w:r>
-        <w:t>sql</w:t>
-      </w:r>
-      <w:proofErr w:type="spellEnd"/>
-      <w:r>
-        <w:t xml:space="preserve"> works </w:t>
-      </w:r>
-      <w:r>
-        <w:t xml:space="preserve">   [???</w:t>
-      </w:r>
-      <w:proofErr w:type="gramStart"/>
-      <w:r>
-        <w:t>and</w:t>
-      </w:r>
-      <w:proofErr w:type="gramEnd"/>
-      <w:r>
-        <w:t xml:space="preserve"> option to do so prints out</w:t>
-      </w:r>
-      <w:r>
-        <w:t xml:space="preserve">  works for </w:t>
-      </w:r>
-      <w:proofErr w:type="spellStart"/>
-      <w:r>
-        <w:t>DbD_S</w:t>
-      </w:r>
-      <w:proofErr w:type="spellEnd"/>
-      <w:r>
-        <w:t>???]</w:t>
-      </w:r>
-    </w:p>
-    <w:p>
-      <w:pPr>
-        <w:pStyle w:val="ListParagraph"/>
-        <w:numPr>
-          <w:ilvl w:val="0"/>
-          <w:numId w:val="1"/>
-        </w:numPr>
-        <w:tabs>
-          <w:tab w:val="right" w:leader="dot" w:pos="10800"/>
-        </w:tabs>
-        <w:spacing w:after="120"/>
-        <w:contextualSpacing w:val="0"/>
-      </w:pPr>
-      <w:r>
         <w:t xml:space="preserve">Get </w:t>
       </w:r>
       <w:proofErr w:type="spellStart"/>
@@ -1432,7 +1446,9 @@
       <w:proofErr w:type="spellEnd"/>
       <w:r>
         <w:tab/>
-        <w:t>Dan</w:t>
+      </w:r>
+      <w:r>
+        <w:t>DONE</w:t>
       </w:r>
     </w:p>
     <w:p>

</xml_diff>